<commit_message>
Move in changes from Ian in NewUI
</commit_message>
<xml_diff>
--- a/Manual-GUI.docx
+++ b/Manual-GUI.docx
@@ -2,6 +2,81 @@
 <file path=word/document.xml><?xml version="1.0" encoding="utf-8"?>
 <w:document xmlns:wpc="http://schemas.microsoft.com/office/word/2010/wordprocessingCanvas" xmlns:mc="http://schemas.openxmlformats.org/markup-compatibility/2006" xmlns:o="urn:schemas-microsoft-com:office:office" xmlns:r="http://schemas.openxmlformats.org/officeDocument/2006/relationships" xmlns:m="http://schemas.openxmlformats.org/officeDocument/2006/math" xmlns:v="urn:schemas-microsoft-com:vml" xmlns:wp14="http://schemas.microsoft.com/office/word/2010/wordprocessingDrawing" xmlns:wp="http://schemas.openxmlformats.org/drawingml/2006/wordprocessingDrawing" xmlns:w10="urn:schemas-microsoft-com:office:word" xmlns:w="http://schemas.openxmlformats.org/wordprocessingml/2006/main" xmlns:w14="http://schemas.microsoft.com/office/word/2010/wordml" xmlns:w15="http://schemas.microsoft.com/office/word/2012/wordml" xmlns:wpg="http://schemas.microsoft.com/office/word/2010/wordprocessingGroup" xmlns:wpi="http://schemas.microsoft.com/office/word/2010/wordprocessingInk" xmlns:wne="http://schemas.microsoft.com/office/word/2006/wordml" xmlns:wps="http://schemas.microsoft.com/office/word/2010/wordprocessingShape" mc:Ignorable="w14 w15 wp14">
   <w:body>
+    <w:p>
+      <w:pPr>
+        <w:pStyle w:val="Title"/>
+        <w:jc w:val="center"/>
+        <w:rPr>
+          <w:lang w:val="en-US"/>
+        </w:rPr>
+      </w:pPr>
+      <w:bookmarkStart w:id="0" w:name="_GoBack"/>
+      <w:bookmarkEnd w:id="0"/>
+      <w:r>
+        <w:rPr>
+          <w:lang w:val="en-US"/>
+        </w:rPr>
+        <w:t>CSIS Enrollment Station</w:t>
+      </w:r>
+    </w:p>
+    <w:p>
+      <w:pPr>
+        <w:jc w:val="center"/>
+        <w:rPr>
+          <w:sz w:val="28"/>
+          <w:lang w:val="en-US"/>
+        </w:rPr>
+      </w:pPr>
+      <w:r>
+        <w:rPr>
+          <w:sz w:val="28"/>
+          <w:lang w:val="en-US"/>
+        </w:rPr>
+        <w:t xml:space="preserve">For </w:t>
+      </w:r>
+      <w:r>
+        <w:rPr>
+          <w:sz w:val="28"/>
+          <w:lang w:val="en-US"/>
+        </w:rPr>
+        <w:t>Yubikey</w:t>
+      </w:r>
+      <w:r>
+        <w:rPr>
+          <w:sz w:val="28"/>
+          <w:lang w:val="en-US"/>
+        </w:rPr>
+        <w:t xml:space="preserve"> smart card management in Windows Active Directory environment.</w:t>
+      </w:r>
+    </w:p>
+    <w:p>
+      <w:pPr>
+        <w:jc w:val="center"/>
+        <w:rPr>
+          <w:lang w:val="en-US"/>
+        </w:rPr>
+      </w:pPr>
+    </w:p>
+    <w:p>
+      <w:pPr>
+        <w:jc w:val="center"/>
+        <w:rPr>
+          <w:lang w:val="en-US"/>
+        </w:rPr>
+      </w:pPr>
+      <w:r>
+        <w:rPr>
+          <w:lang w:val="en-US"/>
+        </w:rPr>
+        <w:t>Created by Ian Qvist and Michael Bisbjerg</w:t>
+      </w:r>
+      <w:r>
+        <w:rPr>
+          <w:lang w:val="en-US"/>
+        </w:rPr>
+        <w:br w:type="page"/>
+      </w:r>
+    </w:p>
     <w:sdt>
       <w:sdtPr>
         <w:rPr>
@@ -11,7 +86,7 @@
           <w:szCs w:val="22"/>
           <w:lang w:val="da-DK"/>
         </w:rPr>
-        <w:id w:val="1755474493"/>
+        <w:id w:val="-353657062"/>
         <w:docPartObj>
           <w:docPartGallery w:val="Table of Contents"/>
           <w:docPartUnique/>
@@ -30,12 +105,7 @@
             <w:pStyle w:val="TOCHeading"/>
           </w:pPr>
           <w:r>
-            <w:t>Conte</w:t>
-          </w:r>
-          <w:bookmarkStart w:id="0" w:name="_GoBack"/>
-          <w:bookmarkEnd w:id="0"/>
-          <w:r>
-            <w:t>nts</w:t>
+            <w:t>Table of Contents</w:t>
           </w:r>
         </w:p>
         <w:p>
@@ -47,28 +117,19 @@
             <w:rPr>
               <w:rFonts w:eastAsiaTheme="minorEastAsia"/>
               <w:noProof/>
-              <w:lang w:eastAsia="da-DK"/>
+              <w:lang w:val="en-US"/>
             </w:rPr>
           </w:pPr>
           <w:r>
-            <w:rPr>
-              <w:lang w:val="en-US"/>
-            </w:rPr>
             <w:fldChar w:fldCharType="begin"/>
           </w:r>
           <w:r>
-            <w:rPr>
-              <w:lang w:val="en-US"/>
-            </w:rPr>
             <w:instrText xml:space="preserve"> TOC \o "1-3" \h \z \u </w:instrText>
           </w:r>
           <w:r>
-            <w:rPr>
-              <w:lang w:val="en-US"/>
-            </w:rPr>
             <w:fldChar w:fldCharType="separate"/>
           </w:r>
-          <w:hyperlink w:anchor="_Toc422067327" w:history="1">
+          <w:hyperlink w:anchor="_Toc422075818" w:history="1">
             <w:r>
               <w:rPr>
                 <w:rStyle w:val="Hyperlink"/>
@@ -96,7 +157,7 @@
                 <w:noProof/>
                 <w:webHidden/>
               </w:rPr>
-              <w:instrText xml:space="preserve"> PAGEREF _Toc422067327 \h </w:instrText>
+              <w:instrText xml:space="preserve"> PAGEREF _Toc422075818 \h </w:instrText>
             </w:r>
             <w:r>
               <w:rPr>
@@ -116,7 +177,7 @@
                 <w:noProof/>
                 <w:webHidden/>
               </w:rPr>
-              <w:t>1</w:t>
+              <w:t>2</w:t>
             </w:r>
             <w:r>
               <w:rPr>
@@ -136,10 +197,10 @@
             <w:rPr>
               <w:rFonts w:eastAsiaTheme="minorEastAsia"/>
               <w:noProof/>
-              <w:lang w:eastAsia="da-DK"/>
+              <w:lang w:val="en-US"/>
             </w:rPr>
           </w:pPr>
-          <w:hyperlink w:anchor="_Toc422067328" w:history="1">
+          <w:hyperlink w:anchor="_Toc422075819" w:history="1">
             <w:r>
               <w:rPr>
                 <w:rStyle w:val="Hyperlink"/>
@@ -167,7 +228,7 @@
                 <w:noProof/>
                 <w:webHidden/>
               </w:rPr>
-              <w:instrText xml:space="preserve"> PAGEREF _Toc422067328 \h </w:instrText>
+              <w:instrText xml:space="preserve"> PAGEREF _Toc422075819 \h </w:instrText>
             </w:r>
             <w:r>
               <w:rPr>
@@ -187,7 +248,7 @@
                 <w:noProof/>
                 <w:webHidden/>
               </w:rPr>
-              <w:t>1</w:t>
+              <w:t>2</w:t>
             </w:r>
             <w:r>
               <w:rPr>
@@ -207,17 +268,17 @@
             <w:rPr>
               <w:rFonts w:eastAsiaTheme="minorEastAsia"/>
               <w:noProof/>
-              <w:lang w:eastAsia="da-DK"/>
+              <w:lang w:val="en-US"/>
             </w:rPr>
           </w:pPr>
-          <w:hyperlink w:anchor="_Toc422067329" w:history="1">
+          <w:hyperlink w:anchor="_Toc422075820" w:history="1">
             <w:r>
               <w:rPr>
                 <w:rStyle w:val="Hyperlink"/>
                 <w:noProof/>
                 <w:lang w:val="en-US"/>
               </w:rPr>
-              <w:t>Local files</w:t>
+              <w:t>Preparing a YubiKey for enrollment</w:t>
             </w:r>
             <w:r>
               <w:rPr>
@@ -238,7 +299,7 @@
                 <w:noProof/>
                 <w:webHidden/>
               </w:rPr>
-              <w:instrText xml:space="preserve"> PAGEREF _Toc422067329 \h </w:instrText>
+              <w:instrText xml:space="preserve"> PAGEREF _Toc422075820 \h </w:instrText>
             </w:r>
             <w:r>
               <w:rPr>
@@ -258,7 +319,149 @@
                 <w:noProof/>
                 <w:webHidden/>
               </w:rPr>
-              <w:t>2</w:t>
+              <w:t>3</w:t>
+            </w:r>
+            <w:r>
+              <w:rPr>
+                <w:noProof/>
+                <w:webHidden/>
+              </w:rPr>
+              <w:fldChar w:fldCharType="end"/>
+            </w:r>
+          </w:hyperlink>
+        </w:p>
+        <w:p>
+          <w:pPr>
+            <w:pStyle w:val="TOC3"/>
+            <w:tabs>
+              <w:tab w:val="right" w:leader="dot" w:pos="9628"/>
+            </w:tabs>
+            <w:rPr>
+              <w:rFonts w:eastAsiaTheme="minorEastAsia"/>
+              <w:noProof/>
+              <w:lang w:val="en-US"/>
+            </w:rPr>
+          </w:pPr>
+          <w:hyperlink w:anchor="_Toc422075821" w:history="1">
+            <w:r>
+              <w:rPr>
+                <w:rStyle w:val="Hyperlink"/>
+                <w:noProof/>
+                <w:lang w:val="en-US"/>
+              </w:rPr>
+              <w:t>Using NEO Manager (recommended)</w:t>
+            </w:r>
+            <w:r>
+              <w:rPr>
+                <w:noProof/>
+                <w:webHidden/>
+              </w:rPr>
+              <w:tab/>
+            </w:r>
+            <w:r>
+              <w:rPr>
+                <w:noProof/>
+                <w:webHidden/>
+              </w:rPr>
+              <w:fldChar w:fldCharType="begin"/>
+            </w:r>
+            <w:r>
+              <w:rPr>
+                <w:noProof/>
+                <w:webHidden/>
+              </w:rPr>
+              <w:instrText xml:space="preserve"> PAGEREF _Toc422075821 \h </w:instrText>
+            </w:r>
+            <w:r>
+              <w:rPr>
+                <w:noProof/>
+                <w:webHidden/>
+              </w:rPr>
+            </w:r>
+            <w:r>
+              <w:rPr>
+                <w:noProof/>
+                <w:webHidden/>
+              </w:rPr>
+              <w:fldChar w:fldCharType="separate"/>
+            </w:r>
+            <w:r>
+              <w:rPr>
+                <w:noProof/>
+                <w:webHidden/>
+              </w:rPr>
+              <w:t>3</w:t>
+            </w:r>
+            <w:r>
+              <w:rPr>
+                <w:noProof/>
+                <w:webHidden/>
+              </w:rPr>
+              <w:fldChar w:fldCharType="end"/>
+            </w:r>
+          </w:hyperlink>
+        </w:p>
+        <w:p>
+          <w:pPr>
+            <w:pStyle w:val="TOC3"/>
+            <w:tabs>
+              <w:tab w:val="right" w:leader="dot" w:pos="9628"/>
+            </w:tabs>
+            <w:rPr>
+              <w:rFonts w:eastAsiaTheme="minorEastAsia"/>
+              <w:noProof/>
+              <w:lang w:val="en-US"/>
+            </w:rPr>
+          </w:pPr>
+          <w:hyperlink w:anchor="_Toc422075822" w:history="1">
+            <w:r>
+              <w:rPr>
+                <w:rStyle w:val="Hyperlink"/>
+                <w:noProof/>
+                <w:lang w:val="en-US"/>
+              </w:rPr>
+              <w:t>Using Yubikey Personalize</w:t>
+            </w:r>
+            <w:r>
+              <w:rPr>
+                <w:noProof/>
+                <w:webHidden/>
+              </w:rPr>
+              <w:tab/>
+            </w:r>
+            <w:r>
+              <w:rPr>
+                <w:noProof/>
+                <w:webHidden/>
+              </w:rPr>
+              <w:fldChar w:fldCharType="begin"/>
+            </w:r>
+            <w:r>
+              <w:rPr>
+                <w:noProof/>
+                <w:webHidden/>
+              </w:rPr>
+              <w:instrText xml:space="preserve"> PAGEREF _Toc422075822 \h </w:instrText>
+            </w:r>
+            <w:r>
+              <w:rPr>
+                <w:noProof/>
+                <w:webHidden/>
+              </w:rPr>
+            </w:r>
+            <w:r>
+              <w:rPr>
+                <w:noProof/>
+                <w:webHidden/>
+              </w:rPr>
+              <w:fldChar w:fldCharType="separate"/>
+            </w:r>
+            <w:r>
+              <w:rPr>
+                <w:noProof/>
+                <w:webHidden/>
+              </w:rPr>
+              <w:t>4</w:t>
             </w:r>
             <w:r>
               <w:rPr>
@@ -278,17 +481,17 @@
             <w:rPr>
               <w:rFonts w:eastAsiaTheme="minorEastAsia"/>
               <w:noProof/>
-              <w:lang w:eastAsia="da-DK"/>
+              <w:lang w:val="en-US"/>
             </w:rPr>
           </w:pPr>
-          <w:hyperlink w:anchor="_Toc422067330" w:history="1">
+          <w:hyperlink w:anchor="_Toc422075823" w:history="1">
             <w:r>
               <w:rPr>
                 <w:rStyle w:val="Hyperlink"/>
                 <w:noProof/>
                 <w:lang w:val="en-US"/>
               </w:rPr>
-              <w:t>Operations</w:t>
+              <w:t>Using the application</w:t>
             </w:r>
             <w:r>
               <w:rPr>
@@ -309,7 +512,7 @@
                 <w:noProof/>
                 <w:webHidden/>
               </w:rPr>
-              <w:instrText xml:space="preserve"> PAGEREF _Toc422067330 \h </w:instrText>
+              <w:instrText xml:space="preserve"> PAGEREF _Toc422075823 \h </w:instrText>
             </w:r>
             <w:r>
               <w:rPr>
@@ -329,7 +532,7 @@
                 <w:noProof/>
                 <w:webHidden/>
               </w:rPr>
-              <w:t>2</w:t>
+              <w:t>5</w:t>
             </w:r>
             <w:r>
               <w:rPr>
@@ -349,17 +552,17 @@
             <w:rPr>
               <w:rFonts w:eastAsiaTheme="minorEastAsia"/>
               <w:noProof/>
-              <w:lang w:eastAsia="da-DK"/>
+              <w:lang w:val="en-US"/>
             </w:rPr>
           </w:pPr>
-          <w:hyperlink w:anchor="_Toc422067331" w:history="1">
+          <w:hyperlink w:anchor="_Toc422075824" w:history="1">
             <w:r>
               <w:rPr>
                 <w:rStyle w:val="Hyperlink"/>
                 <w:noProof/>
                 <w:lang w:val="en-US"/>
               </w:rPr>
-              <w:t>First run</w:t>
+              <w:t>Main interface</w:t>
             </w:r>
             <w:r>
               <w:rPr>
@@ -380,7 +583,7 @@
                 <w:noProof/>
                 <w:webHidden/>
               </w:rPr>
-              <w:instrText xml:space="preserve"> PAGEREF _Toc422067331 \h </w:instrText>
+              <w:instrText xml:space="preserve"> PAGEREF _Toc422075824 \h </w:instrText>
             </w:r>
             <w:r>
               <w:rPr>
@@ -400,7 +603,7 @@
                 <w:noProof/>
                 <w:webHidden/>
               </w:rPr>
-              <w:t>2</w:t>
+              <w:t>6</w:t>
             </w:r>
             <w:r>
               <w:rPr>
@@ -420,17 +623,17 @@
             <w:rPr>
               <w:rFonts w:eastAsiaTheme="minorEastAsia"/>
               <w:noProof/>
-              <w:lang w:eastAsia="da-DK"/>
+              <w:lang w:val="en-US"/>
             </w:rPr>
           </w:pPr>
-          <w:hyperlink w:anchor="_Toc422067332" w:history="1">
+          <w:hyperlink w:anchor="_Toc422075825" w:history="1">
             <w:r>
               <w:rPr>
                 <w:rStyle w:val="Hyperlink"/>
                 <w:noProof/>
                 <w:lang w:val="en-US"/>
               </w:rPr>
-              <w:t>Subsequent runs</w:t>
+              <w:t>Enrolling a Yubikey Smartcard</w:t>
             </w:r>
             <w:r>
               <w:rPr>
@@ -451,7 +654,7 @@
                 <w:noProof/>
                 <w:webHidden/>
               </w:rPr>
-              <w:instrText xml:space="preserve"> PAGEREF _Toc422067332 \h </w:instrText>
+              <w:instrText xml:space="preserve"> PAGEREF _Toc422075825 \h </w:instrText>
             </w:r>
             <w:r>
               <w:rPr>
@@ -471,7 +674,7 @@
                 <w:noProof/>
                 <w:webHidden/>
               </w:rPr>
-              <w:t>3</w:t>
+              <w:t>7</w:t>
             </w:r>
             <w:r>
               <w:rPr>
@@ -491,17 +694,17 @@
             <w:rPr>
               <w:rFonts w:eastAsiaTheme="minorEastAsia"/>
               <w:noProof/>
-              <w:lang w:eastAsia="da-DK"/>
+              <w:lang w:val="en-US"/>
             </w:rPr>
           </w:pPr>
-          <w:hyperlink w:anchor="_Toc422067333" w:history="1">
+          <w:hyperlink w:anchor="_Toc422075826" w:history="1">
             <w:r>
               <w:rPr>
                 <w:rStyle w:val="Hyperlink"/>
                 <w:noProof/>
                 <w:lang w:val="en-US"/>
               </w:rPr>
-              <w:t>Preparing a Smartcard for enrollment</w:t>
+              <w:t>Terminating a Yubikey Smartcard</w:t>
             </w:r>
             <w:r>
               <w:rPr>
@@ -522,7 +725,7 @@
                 <w:noProof/>
                 <w:webHidden/>
               </w:rPr>
-              <w:instrText xml:space="preserve"> PAGEREF _Toc422067333 \h </w:instrText>
+              <w:instrText xml:space="preserve"> PAGEREF _Toc422075826 \h </w:instrText>
             </w:r>
             <w:r>
               <w:rPr>
@@ -542,220 +745,7 @@
                 <w:noProof/>
                 <w:webHidden/>
               </w:rPr>
-              <w:t>4</w:t>
-            </w:r>
-            <w:r>
-              <w:rPr>
-                <w:noProof/>
-                <w:webHidden/>
-              </w:rPr>
-              <w:fldChar w:fldCharType="end"/>
-            </w:r>
-          </w:hyperlink>
-        </w:p>
-        <w:p>
-          <w:pPr>
-            <w:pStyle w:val="TOC3"/>
-            <w:tabs>
-              <w:tab w:val="right" w:leader="dot" w:pos="9628"/>
-            </w:tabs>
-            <w:rPr>
-              <w:rFonts w:eastAsiaTheme="minorEastAsia"/>
-              <w:noProof/>
-              <w:lang w:eastAsia="da-DK"/>
-            </w:rPr>
-          </w:pPr>
-          <w:hyperlink w:anchor="_Toc422067334" w:history="1">
-            <w:r>
-              <w:rPr>
-                <w:rStyle w:val="Hyperlink"/>
-                <w:noProof/>
-                <w:lang w:val="en-US"/>
-              </w:rPr>
-              <w:t>NEO Manager</w:t>
-            </w:r>
-            <w:r>
-              <w:rPr>
-                <w:noProof/>
-                <w:webHidden/>
-              </w:rPr>
-              <w:tab/>
-            </w:r>
-            <w:r>
-              <w:rPr>
-                <w:noProof/>
-                <w:webHidden/>
-              </w:rPr>
-              <w:fldChar w:fldCharType="begin"/>
-            </w:r>
-            <w:r>
-              <w:rPr>
-                <w:noProof/>
-                <w:webHidden/>
-              </w:rPr>
-              <w:instrText xml:space="preserve"> PAGEREF _Toc422067334 \h </w:instrText>
-            </w:r>
-            <w:r>
-              <w:rPr>
-                <w:noProof/>
-                <w:webHidden/>
-              </w:rPr>
-            </w:r>
-            <w:r>
-              <w:rPr>
-                <w:noProof/>
-                <w:webHidden/>
-              </w:rPr>
-              <w:fldChar w:fldCharType="separate"/>
-            </w:r>
-            <w:r>
-              <w:rPr>
-                <w:noProof/>
-                <w:webHidden/>
-              </w:rPr>
-              <w:t>4</w:t>
-            </w:r>
-            <w:r>
-              <w:rPr>
-                <w:noProof/>
-                <w:webHidden/>
-              </w:rPr>
-              <w:fldChar w:fldCharType="end"/>
-            </w:r>
-          </w:hyperlink>
-        </w:p>
-        <w:p>
-          <w:pPr>
-            <w:pStyle w:val="TOC3"/>
-            <w:tabs>
-              <w:tab w:val="right" w:leader="dot" w:pos="9628"/>
-            </w:tabs>
-            <w:rPr>
-              <w:rFonts w:eastAsiaTheme="minorEastAsia"/>
-              <w:noProof/>
-              <w:lang w:eastAsia="da-DK"/>
-            </w:rPr>
-          </w:pPr>
-          <w:hyperlink w:anchor="_Toc422067335" w:history="1">
-            <w:r>
-              <w:rPr>
-                <w:rStyle w:val="Hyperlink"/>
-                <w:noProof/>
-                <w:lang w:val="en-US"/>
-              </w:rPr>
-              <w:t>Yubikey Personalize</w:t>
-            </w:r>
-            <w:r>
-              <w:rPr>
-                <w:noProof/>
-                <w:webHidden/>
-              </w:rPr>
-              <w:tab/>
-            </w:r>
-            <w:r>
-              <w:rPr>
-                <w:noProof/>
-                <w:webHidden/>
-              </w:rPr>
-              <w:fldChar w:fldCharType="begin"/>
-            </w:r>
-            <w:r>
-              <w:rPr>
-                <w:noProof/>
-                <w:webHidden/>
-              </w:rPr>
-              <w:instrText xml:space="preserve"> PAGEREF _Toc422067335 \h </w:instrText>
-            </w:r>
-            <w:r>
-              <w:rPr>
-                <w:noProof/>
-                <w:webHidden/>
-              </w:rPr>
-            </w:r>
-            <w:r>
-              <w:rPr>
-                <w:noProof/>
-                <w:webHidden/>
-              </w:rPr>
-              <w:fldChar w:fldCharType="separate"/>
-            </w:r>
-            <w:r>
-              <w:rPr>
-                <w:noProof/>
-                <w:webHidden/>
-              </w:rPr>
-              <w:t>5</w:t>
-            </w:r>
-            <w:r>
-              <w:rPr>
-                <w:noProof/>
-                <w:webHidden/>
-              </w:rPr>
-              <w:fldChar w:fldCharType="end"/>
-            </w:r>
-          </w:hyperlink>
-        </w:p>
-        <w:p>
-          <w:pPr>
-            <w:pStyle w:val="TOC1"/>
-            <w:tabs>
-              <w:tab w:val="right" w:leader="dot" w:pos="9628"/>
-            </w:tabs>
-            <w:rPr>
-              <w:rFonts w:eastAsiaTheme="minorEastAsia"/>
-              <w:noProof/>
-              <w:lang w:eastAsia="da-DK"/>
-            </w:rPr>
-          </w:pPr>
-          <w:hyperlink w:anchor="_Toc422067336" w:history="1">
-            <w:r>
-              <w:rPr>
-                <w:rStyle w:val="Hyperlink"/>
-                <w:noProof/>
-                <w:lang w:val="en-US"/>
-              </w:rPr>
-              <w:t>Procedures</w:t>
-            </w:r>
-            <w:r>
-              <w:rPr>
-                <w:noProof/>
-                <w:webHidden/>
-              </w:rPr>
-              <w:tab/>
-            </w:r>
-            <w:r>
-              <w:rPr>
-                <w:noProof/>
-                <w:webHidden/>
-              </w:rPr>
-              <w:fldChar w:fldCharType="begin"/>
-            </w:r>
-            <w:r>
-              <w:rPr>
-                <w:noProof/>
-                <w:webHidden/>
-              </w:rPr>
-              <w:instrText xml:space="preserve"> PAGEREF _Toc422067336 \h </w:instrText>
-            </w:r>
-            <w:r>
-              <w:rPr>
-                <w:noProof/>
-                <w:webHidden/>
-              </w:rPr>
-            </w:r>
-            <w:r>
-              <w:rPr>
-                <w:noProof/>
-                <w:webHidden/>
-              </w:rPr>
-              <w:fldChar w:fldCharType="separate"/>
-            </w:r>
-            <w:r>
-              <w:rPr>
-                <w:noProof/>
-                <w:webHidden/>
-              </w:rPr>
-              <w:t>6</w:t>
+              <w:t>8</w:t>
             </w:r>
             <w:r>
               <w:rPr>
@@ -775,17 +765,17 @@
             <w:rPr>
               <w:rFonts w:eastAsiaTheme="minorEastAsia"/>
               <w:noProof/>
-              <w:lang w:eastAsia="da-DK"/>
+              <w:lang w:val="en-US"/>
             </w:rPr>
           </w:pPr>
-          <w:hyperlink w:anchor="_Toc422067337" w:history="1">
+          <w:hyperlink w:anchor="_Toc422075827" w:history="1">
             <w:r>
               <w:rPr>
                 <w:rStyle w:val="Hyperlink"/>
                 <w:noProof/>
                 <w:lang w:val="en-US"/>
               </w:rPr>
-              <w:t>Enrolling a Yubikey Smartcard</w:t>
+              <w:t>Resetting a PIN code</w:t>
             </w:r>
             <w:r>
               <w:rPr>
@@ -806,7 +796,7 @@
                 <w:noProof/>
                 <w:webHidden/>
               </w:rPr>
-              <w:instrText xml:space="preserve"> PAGEREF _Toc422067337 \h </w:instrText>
+              <w:instrText xml:space="preserve"> PAGEREF _Toc422075827 \h </w:instrText>
             </w:r>
             <w:r>
               <w:rPr>
@@ -826,7 +816,7 @@
                 <w:noProof/>
                 <w:webHidden/>
               </w:rPr>
-              <w:t>6</w:t>
+              <w:t>9</w:t>
             </w:r>
             <w:r>
               <w:rPr>
@@ -838,301 +828,11 @@
           </w:hyperlink>
         </w:p>
         <w:p>
-          <w:pPr>
-            <w:pStyle w:val="TOC2"/>
-            <w:tabs>
-              <w:tab w:val="right" w:leader="dot" w:pos="9628"/>
-            </w:tabs>
-            <w:rPr>
-              <w:rFonts w:eastAsiaTheme="minorEastAsia"/>
-              <w:noProof/>
-              <w:lang w:eastAsia="da-DK"/>
-            </w:rPr>
-          </w:pPr>
-          <w:hyperlink w:anchor="_Toc422067338" w:history="1">
-            <w:r>
-              <w:rPr>
-                <w:rStyle w:val="Hyperlink"/>
-                <w:noProof/>
-                <w:lang w:val="en-US"/>
-              </w:rPr>
-              <w:t>Terminating a Yubikey Smartcard</w:t>
-            </w:r>
-            <w:r>
-              <w:rPr>
-                <w:noProof/>
-                <w:webHidden/>
-              </w:rPr>
-              <w:tab/>
-            </w:r>
-            <w:r>
-              <w:rPr>
-                <w:noProof/>
-                <w:webHidden/>
-              </w:rPr>
-              <w:fldChar w:fldCharType="begin"/>
-            </w:r>
-            <w:r>
-              <w:rPr>
-                <w:noProof/>
-                <w:webHidden/>
-              </w:rPr>
-              <w:instrText xml:space="preserve"> PAGEREF _Toc422067338 \h </w:instrText>
-            </w:r>
-            <w:r>
-              <w:rPr>
-                <w:noProof/>
-                <w:webHidden/>
-              </w:rPr>
-            </w:r>
-            <w:r>
-              <w:rPr>
-                <w:noProof/>
-                <w:webHidden/>
-              </w:rPr>
-              <w:fldChar w:fldCharType="separate"/>
-            </w:r>
-            <w:r>
-              <w:rPr>
-                <w:noProof/>
-                <w:webHidden/>
-              </w:rPr>
-              <w:t>7</w:t>
-            </w:r>
-            <w:r>
-              <w:rPr>
-                <w:noProof/>
-                <w:webHidden/>
-              </w:rPr>
-              <w:fldChar w:fldCharType="end"/>
-            </w:r>
-          </w:hyperlink>
-        </w:p>
-        <w:p>
-          <w:pPr>
-            <w:pStyle w:val="TOC2"/>
-            <w:tabs>
-              <w:tab w:val="right" w:leader="dot" w:pos="9628"/>
-            </w:tabs>
-            <w:rPr>
-              <w:rFonts w:eastAsiaTheme="minorEastAsia"/>
-              <w:noProof/>
-              <w:lang w:eastAsia="da-DK"/>
-            </w:rPr>
-          </w:pPr>
-          <w:hyperlink w:anchor="_Toc422067339" w:history="1">
-            <w:r>
-              <w:rPr>
-                <w:rStyle w:val="Hyperlink"/>
-                <w:noProof/>
-                <w:lang w:val="en-US"/>
-              </w:rPr>
-              <w:t>Revoking a lost Smartcard</w:t>
-            </w:r>
-            <w:r>
-              <w:rPr>
-                <w:noProof/>
-                <w:webHidden/>
-              </w:rPr>
-              <w:tab/>
-            </w:r>
-            <w:r>
-              <w:rPr>
-                <w:noProof/>
-                <w:webHidden/>
-              </w:rPr>
-              <w:fldChar w:fldCharType="begin"/>
-            </w:r>
-            <w:r>
-              <w:rPr>
-                <w:noProof/>
-                <w:webHidden/>
-              </w:rPr>
-              <w:instrText xml:space="preserve"> PAGEREF _Toc422067339 \h </w:instrText>
-            </w:r>
-            <w:r>
-              <w:rPr>
-                <w:noProof/>
-                <w:webHidden/>
-              </w:rPr>
-            </w:r>
-            <w:r>
-              <w:rPr>
-                <w:noProof/>
-                <w:webHidden/>
-              </w:rPr>
-              <w:fldChar w:fldCharType="separate"/>
-            </w:r>
-            <w:r>
-              <w:rPr>
-                <w:noProof/>
-                <w:webHidden/>
-              </w:rPr>
-              <w:t>7</w:t>
-            </w:r>
-            <w:r>
-              <w:rPr>
-                <w:noProof/>
-                <w:webHidden/>
-              </w:rPr>
-              <w:fldChar w:fldCharType="end"/>
-            </w:r>
-          </w:hyperlink>
-        </w:p>
-        <w:p>
-          <w:pPr>
-            <w:pStyle w:val="TOC1"/>
-            <w:tabs>
-              <w:tab w:val="right" w:leader="dot" w:pos="9628"/>
-            </w:tabs>
-            <w:rPr>
-              <w:rFonts w:eastAsiaTheme="minorEastAsia"/>
-              <w:noProof/>
-              <w:lang w:eastAsia="da-DK"/>
-            </w:rPr>
-          </w:pPr>
-          <w:hyperlink w:anchor="_Toc422067340" w:history="1">
-            <w:r>
-              <w:rPr>
-                <w:rStyle w:val="Hyperlink"/>
-                <w:noProof/>
-                <w:lang w:val="en-US"/>
-              </w:rPr>
-              <w:t>Other procedures</w:t>
-            </w:r>
-            <w:r>
-              <w:rPr>
-                <w:noProof/>
-                <w:webHidden/>
-              </w:rPr>
-              <w:tab/>
-            </w:r>
-            <w:r>
-              <w:rPr>
-                <w:noProof/>
-                <w:webHidden/>
-              </w:rPr>
-              <w:fldChar w:fldCharType="begin"/>
-            </w:r>
-            <w:r>
-              <w:rPr>
-                <w:noProof/>
-                <w:webHidden/>
-              </w:rPr>
-              <w:instrText xml:space="preserve"> PAGEREF _Toc422067340 \h </w:instrText>
-            </w:r>
-            <w:r>
-              <w:rPr>
-                <w:noProof/>
-                <w:webHidden/>
-              </w:rPr>
-            </w:r>
-            <w:r>
-              <w:rPr>
-                <w:noProof/>
-                <w:webHidden/>
-              </w:rPr>
-              <w:fldChar w:fldCharType="separate"/>
-            </w:r>
-            <w:r>
-              <w:rPr>
-                <w:noProof/>
-                <w:webHidden/>
-              </w:rPr>
-              <w:t>8</w:t>
-            </w:r>
-            <w:r>
-              <w:rPr>
-                <w:noProof/>
-                <w:webHidden/>
-              </w:rPr>
-              <w:fldChar w:fldCharType="end"/>
-            </w:r>
-          </w:hyperlink>
-        </w:p>
-        <w:p>
-          <w:pPr>
-            <w:pStyle w:val="TOC2"/>
-            <w:tabs>
-              <w:tab w:val="right" w:leader="dot" w:pos="9628"/>
-            </w:tabs>
-            <w:rPr>
-              <w:rFonts w:eastAsiaTheme="minorEastAsia"/>
-              <w:noProof/>
-              <w:lang w:eastAsia="da-DK"/>
-            </w:rPr>
-          </w:pPr>
-          <w:hyperlink w:anchor="_Toc422067341" w:history="1">
-            <w:r>
-              <w:rPr>
-                <w:rStyle w:val="Hyperlink"/>
-                <w:noProof/>
-                <w:lang w:val="en-US"/>
-              </w:rPr>
-              <w:t>Changing or resetting a PIN code</w:t>
-            </w:r>
-            <w:r>
-              <w:rPr>
-                <w:noProof/>
-                <w:webHidden/>
-              </w:rPr>
-              <w:tab/>
-            </w:r>
-            <w:r>
-              <w:rPr>
-                <w:noProof/>
-                <w:webHidden/>
-              </w:rPr>
-              <w:fldChar w:fldCharType="begin"/>
-            </w:r>
-            <w:r>
-              <w:rPr>
-                <w:noProof/>
-                <w:webHidden/>
-              </w:rPr>
-              <w:instrText xml:space="preserve"> PAGEREF _Toc422067341 \h </w:instrText>
-            </w:r>
-            <w:r>
-              <w:rPr>
-                <w:noProof/>
-                <w:webHidden/>
-              </w:rPr>
-            </w:r>
-            <w:r>
-              <w:rPr>
-                <w:noProof/>
-                <w:webHidden/>
-              </w:rPr>
-              <w:fldChar w:fldCharType="separate"/>
-            </w:r>
-            <w:r>
-              <w:rPr>
-                <w:noProof/>
-                <w:webHidden/>
-              </w:rPr>
-              <w:t>8</w:t>
-            </w:r>
-            <w:r>
-              <w:rPr>
-                <w:noProof/>
-                <w:webHidden/>
-              </w:rPr>
-              <w:fldChar w:fldCharType="end"/>
-            </w:r>
-          </w:hyperlink>
-        </w:p>
-        <w:p>
-          <w:pPr>
-            <w:rPr>
-              <w:lang w:val="en-US"/>
-            </w:rPr>
-          </w:pPr>
           <w:r>
             <w:rPr>
               <w:b/>
               <w:bCs/>
               <w:noProof/>
-              <w:lang w:val="en-US"/>
             </w:rPr>
             <w:fldChar w:fldCharType="end"/>
           </w:r>
@@ -1146,7 +846,7 @@
           <w:lang w:val="en-US"/>
         </w:rPr>
       </w:pPr>
-      <w:bookmarkStart w:id="1" w:name="_Toc422067327"/>
+      <w:bookmarkStart w:id="1" w:name="_Toc422075818"/>
       <w:r>
         <w:rPr>
           <w:lang w:val="en-US"/>
@@ -1165,7 +865,19 @@
         <w:rPr>
           <w:lang w:val="en-US"/>
         </w:rPr>
-        <w:t xml:space="preserve">This manual describes the CSIS Enrollment Station located at </w:t>
+        <w:t>This manual describes the CSIS Enrollment Station</w:t>
+      </w:r>
+      <w:r>
+        <w:rPr>
+          <w:lang w:val="en-US"/>
+        </w:rPr>
+        <w:t xml:space="preserve"> (ES) </w:t>
+      </w:r>
+      <w:r>
+        <w:rPr>
+          <w:lang w:val="en-US"/>
+        </w:rPr>
+        <w:t xml:space="preserve">located at </w:t>
       </w:r>
       <w:hyperlink r:id="rId8" w:history="1">
         <w:r>
@@ -1192,48 +904,74 @@
         <w:rPr>
           <w:lang w:val="en-US"/>
         </w:rPr>
-        <w:t xml:space="preserve"> (specifically using the Yubikey NEO Premium with CCID functionality) using a Windows AD CS (Active Directory Certificate Services) CA.</w:t>
-      </w:r>
-    </w:p>
-    <w:p>
-      <w:pPr>
-        <w:rPr>
-          <w:lang w:val="en-US"/>
-        </w:rPr>
-      </w:pPr>
-      <w:r>
-        <w:rPr>
-          <w:lang w:val="en-US"/>
-        </w:rPr>
-        <w:t xml:space="preserve">The current version of the Enrollment Station </w:t>
-      </w:r>
-      <w:proofErr w:type="gramStart"/>
-      <w:r>
-        <w:rPr>
-          <w:lang w:val="en-US"/>
-        </w:rPr>
-        <w:t>is coded</w:t>
-      </w:r>
-      <w:proofErr w:type="gramEnd"/>
-      <w:r>
-        <w:rPr>
-          <w:lang w:val="en-US"/>
-        </w:rPr>
-        <w:t xml:space="preserve"> in C#.Net </w:t>
-      </w:r>
-      <w:proofErr w:type="spellStart"/>
-      <w:r>
-        <w:rPr>
-          <w:lang w:val="en-US"/>
-        </w:rPr>
-        <w:t>Winforms</w:t>
-      </w:r>
-      <w:proofErr w:type="spellEnd"/>
-      <w:r>
-        <w:rPr>
-          <w:lang w:val="en-US"/>
-        </w:rPr>
-        <w:t xml:space="preserve"> and is a GUI application. </w:t>
+        <w:t>,</w:t>
+      </w:r>
+      <w:r>
+        <w:rPr>
+          <w:lang w:val="en-US"/>
+        </w:rPr>
+        <w:t xml:space="preserve"> using the Yubikey NEO </w:t>
+      </w:r>
+      <w:r>
+        <w:rPr>
+          <w:lang w:val="en-US"/>
+        </w:rPr>
+        <w:t>Premium with CCID functionality</w:t>
+      </w:r>
+      <w:r>
+        <w:rPr>
+          <w:lang w:val="en-US"/>
+        </w:rPr>
+        <w:t xml:space="preserve"> </w:t>
+      </w:r>
+      <w:r>
+        <w:rPr>
+          <w:lang w:val="en-US"/>
+        </w:rPr>
+        <w:t xml:space="preserve">in a </w:t>
+      </w:r>
+      <w:r>
+        <w:rPr>
+          <w:lang w:val="en-US"/>
+        </w:rPr>
+        <w:t>Windows A</w:t>
+      </w:r>
+      <w:r>
+        <w:rPr>
+          <w:lang w:val="en-US"/>
+        </w:rPr>
+        <w:t>ctive Directory environment with an associated Windows Certificate Authority</w:t>
+      </w:r>
+      <w:r>
+        <w:rPr>
+          <w:lang w:val="en-US"/>
+        </w:rPr>
+        <w:t>.</w:t>
+      </w:r>
+    </w:p>
+    <w:p>
+      <w:pPr>
+        <w:rPr>
+          <w:lang w:val="en-US"/>
+        </w:rPr>
+      </w:pPr>
+      <w:r>
+        <w:rPr>
+          <w:lang w:val="en-US"/>
+        </w:rPr>
+        <w:t>The current version of the Enrollment Station is coded in C#.Net Win</w:t>
+      </w:r>
+      <w:r>
+        <w:rPr>
+          <w:lang w:val="en-US"/>
+        </w:rPr>
+        <w:t>dows F</w:t>
+      </w:r>
+      <w:r>
+        <w:rPr>
+          <w:lang w:val="en-US"/>
+        </w:rPr>
+        <w:t xml:space="preserve">orms and is a GUI application. </w:t>
       </w:r>
     </w:p>
     <w:p>
@@ -1243,7 +981,7 @@
           <w:lang w:val="en-US"/>
         </w:rPr>
       </w:pPr>
-      <w:bookmarkStart w:id="2" w:name="_Toc422067328"/>
+      <w:bookmarkStart w:id="2" w:name="_Toc422075819"/>
       <w:r>
         <w:rPr>
           <w:lang w:val="en-US"/>
@@ -1280,7 +1018,7 @@
         <w:rPr>
           <w:lang w:val="en-US"/>
         </w:rPr>
-        <w:t>The computer running the ES must be domain-joined.</w:t>
+        <w:t>A Microsoft Windows Active Directory domain</w:t>
       </w:r>
     </w:p>
     <w:p>
@@ -1298,7 +1036,25 @@
         <w:rPr>
           <w:lang w:val="en-US"/>
         </w:rPr>
-        <w:t>The Windows CA must also be domain-joined, and online.</w:t>
+        <w:t xml:space="preserve">A </w:t>
+      </w:r>
+      <w:r>
+        <w:rPr>
+          <w:lang w:val="en-US"/>
+        </w:rPr>
+        <w:t xml:space="preserve">computer running the </w:t>
+      </w:r>
+      <w:r>
+        <w:rPr>
+          <w:lang w:val="en-US"/>
+        </w:rPr>
+        <w:t>ES software joined to the domain</w:t>
+      </w:r>
+      <w:r>
+        <w:rPr>
+          <w:lang w:val="en-US"/>
+        </w:rPr>
+        <w:t>.</w:t>
       </w:r>
     </w:p>
     <w:p>
@@ -1316,7 +1072,31 @@
         <w:rPr>
           <w:lang w:val="en-US"/>
         </w:rPr>
-        <w:t>The user running the ES must have an Enrollment Agent certificate in their personal certificate store.</w:t>
+        <w:t xml:space="preserve">A </w:t>
+      </w:r>
+      <w:r>
+        <w:rPr>
+          <w:lang w:val="en-US"/>
+        </w:rPr>
+        <w:t>Windows C</w:t>
+      </w:r>
+      <w:r>
+        <w:rPr>
+          <w:lang w:val="en-US"/>
+        </w:rPr>
+        <w:t xml:space="preserve">ertificate </w:t>
+      </w:r>
+      <w:r>
+        <w:rPr>
+          <w:lang w:val="en-US"/>
+        </w:rPr>
+        <w:t>A</w:t>
+      </w:r>
+      <w:r>
+        <w:rPr>
+          <w:lang w:val="en-US"/>
+        </w:rPr>
+        <w:t>uthority (CA) published in the domain.</w:t>
       </w:r>
     </w:p>
     <w:p>
@@ -1334,6 +1114,24 @@
         <w:rPr>
           <w:lang w:val="en-US"/>
         </w:rPr>
+        <w:t>The user running the ES must have an Enrollment Agent certificate in their personal certificate store.</w:t>
+      </w:r>
+    </w:p>
+    <w:p>
+      <w:pPr>
+        <w:pStyle w:val="ListParagraph"/>
+        <w:numPr>
+          <w:ilvl w:val="0"/>
+          <w:numId w:val="1"/>
+        </w:numPr>
+        <w:rPr>
+          <w:lang w:val="en-US"/>
+        </w:rPr>
+      </w:pPr>
+      <w:r>
+        <w:rPr>
+          <w:lang w:val="en-US"/>
+        </w:rPr>
         <w:t>The user running the ES must have permissions to manage certificates on the CA server.</w:t>
       </w:r>
     </w:p>
@@ -1361,13 +1159,25 @@
           <w:lang w:val="en-US"/>
         </w:rPr>
       </w:pPr>
-      <w:bookmarkStart w:id="3" w:name="_Toc422067329"/>
+      <w:bookmarkStart w:id="3" w:name="_Toc422075820"/>
       <w:r>
         <w:rPr>
           <w:lang w:val="en-US"/>
         </w:rPr>
         <w:lastRenderedPageBreak/>
-        <w:t>Local files</w:t>
+        <w:t xml:space="preserve">Preparing a </w:t>
+      </w:r>
+      <w:r>
+        <w:rPr>
+          <w:lang w:val="en-US"/>
+        </w:rPr>
+        <w:t>Yubikey</w:t>
+      </w:r>
+      <w:r>
+        <w:rPr>
+          <w:lang w:val="en-US"/>
+        </w:rPr>
+        <w:t xml:space="preserve"> for enrollment</w:t>
       </w:r>
       <w:bookmarkEnd w:id="3"/>
     </w:p>
@@ -1381,145 +1191,70 @@
         <w:rPr>
           <w:lang w:val="en-US"/>
         </w:rPr>
-        <w:t>The program creates and maintains a series of local files, listed below:</w:t>
-      </w:r>
-    </w:p>
-    <w:p>
-      <w:pPr>
-        <w:pStyle w:val="ListParagraph"/>
-        <w:numPr>
-          <w:ilvl w:val="0"/>
-          <w:numId w:val="2"/>
-        </w:numPr>
-        <w:rPr>
-          <w:lang w:val="en-US"/>
-        </w:rPr>
-      </w:pPr>
-      <w:proofErr w:type="spellStart"/>
-      <w:proofErr w:type="gramStart"/>
-      <w:r>
-        <w:rPr>
-          <w:lang w:val="en-US"/>
-        </w:rPr>
-        <w:t>settings.</w:t>
-      </w:r>
-      <w:r>
-        <w:rPr>
-          <w:lang w:val="en-US"/>
-        </w:rPr>
-        <w:t>json</w:t>
-      </w:r>
-      <w:proofErr w:type="spellEnd"/>
-      <w:proofErr w:type="gramEnd"/>
-      <w:r>
-        <w:rPr>
-          <w:lang w:val="en-US"/>
-        </w:rPr>
-        <w:br/>
-        <w:t>This file contains all persistent settings in the application.</w:t>
-      </w:r>
-      <w:r>
-        <w:rPr>
-          <w:lang w:val="en-US"/>
-        </w:rPr>
-        <w:br/>
-      </w:r>
-    </w:p>
-    <w:p>
-      <w:pPr>
-        <w:pStyle w:val="ListParagraph"/>
-        <w:numPr>
-          <w:ilvl w:val="0"/>
-          <w:numId w:val="2"/>
-        </w:numPr>
-        <w:rPr>
-          <w:lang w:val="en-US"/>
-        </w:rPr>
-      </w:pPr>
-      <w:proofErr w:type="spellStart"/>
-      <w:proofErr w:type="gramStart"/>
-      <w:r>
-        <w:rPr>
-          <w:lang w:val="en-US"/>
-        </w:rPr>
-        <w:t>store.</w:t>
-      </w:r>
-      <w:r>
-        <w:rPr>
-          <w:lang w:val="en-US"/>
-        </w:rPr>
-        <w:t>json</w:t>
-      </w:r>
-      <w:proofErr w:type="spellEnd"/>
-      <w:proofErr w:type="gramEnd"/>
-      <w:r>
-        <w:rPr>
-          <w:lang w:val="en-US"/>
-        </w:rPr>
-        <w:br/>
-        <w:t>This file contains all enrolled certificates and their associated secret data, such as PUK keys.</w:t>
-      </w:r>
-      <w:r>
-        <w:rPr>
-          <w:lang w:val="en-US"/>
-        </w:rPr>
-        <w:br/>
-      </w:r>
-    </w:p>
-    <w:p>
-      <w:pPr>
-        <w:pStyle w:val="ListParagraph"/>
-        <w:numPr>
-          <w:ilvl w:val="0"/>
-          <w:numId w:val="2"/>
-        </w:numPr>
-        <w:rPr>
-          <w:lang w:val="en-US"/>
-        </w:rPr>
-      </w:pPr>
-      <w:proofErr w:type="spellStart"/>
-      <w:proofErr w:type="gramStart"/>
-      <w:r>
-        <w:rPr>
-          <w:lang w:val="en-US"/>
-        </w:rPr>
-        <w:t>store.</w:t>
-      </w:r>
-      <w:r>
-        <w:rPr>
-          <w:lang w:val="en-US"/>
-        </w:rPr>
-        <w:t>json</w:t>
-      </w:r>
-      <w:r>
-        <w:rPr>
-          <w:lang w:val="en-US"/>
-        </w:rPr>
-        <w:t>.bak</w:t>
-      </w:r>
-      <w:proofErr w:type="spellEnd"/>
-      <w:proofErr w:type="gramEnd"/>
-      <w:r>
-        <w:rPr>
-          <w:lang w:val="en-US"/>
-        </w:rPr>
-        <w:br/>
-        <w:t>To combat corrupt stores, a backup is always created before saving.</w:t>
-      </w:r>
-    </w:p>
-    <w:p>
-      <w:pPr>
-        <w:pStyle w:val="Heading1"/>
-        <w:rPr>
-          <w:lang w:val="en-US"/>
-        </w:rPr>
-      </w:pPr>
-      <w:bookmarkStart w:id="4" w:name="_Toc422067330"/>
-      <w:r>
-        <w:rPr>
-          <w:lang w:val="en-US"/>
-        </w:rPr>
-        <w:t>Operations</w:t>
+        <w:t>Directly from the factory, Yubikey NEO Premium</w:t>
+      </w:r>
+      <w:r>
+        <w:rPr>
+          <w:lang w:val="en-US"/>
+        </w:rPr>
+        <w:t xml:space="preserve"> </w:t>
+      </w:r>
+      <w:r>
+        <w:rPr>
+          <w:lang w:val="en-US"/>
+        </w:rPr>
+        <w:t>keys are</w:t>
+      </w:r>
+      <w:r>
+        <w:rPr>
+          <w:lang w:val="en-US"/>
+        </w:rPr>
+        <w:t xml:space="preserve"> not set up to </w:t>
+      </w:r>
+      <w:r>
+        <w:rPr>
+          <w:lang w:val="en-US"/>
+        </w:rPr>
+        <w:t xml:space="preserve">with the </w:t>
+      </w:r>
+      <w:r>
+        <w:rPr>
+          <w:lang w:val="en-US"/>
+        </w:rPr>
+        <w:t>CCID</w:t>
+      </w:r>
+      <w:r>
+        <w:rPr>
+          <w:lang w:val="en-US"/>
+        </w:rPr>
+        <w:t xml:space="preserve"> mode, which activates the smartcard</w:t>
+      </w:r>
+      <w:r>
+        <w:rPr>
+          <w:lang w:val="en-US"/>
+        </w:rPr>
+        <w:t xml:space="preserve"> applet. </w:t>
+      </w:r>
+      <w:r>
+        <w:rPr>
+          <w:lang w:val="en-US"/>
+        </w:rPr>
+        <w:t>You have 2 applications available directly from Yubico to activate the CCID mode, which both are described below.</w:t>
+      </w:r>
+    </w:p>
+    <w:p>
+      <w:pPr>
+        <w:pStyle w:val="Heading3"/>
+        <w:rPr>
+          <w:lang w:val="en-US"/>
+        </w:rPr>
+      </w:pPr>
+      <w:bookmarkStart w:id="4" w:name="_Toc422075821"/>
+      <w:r>
+        <w:rPr>
+          <w:lang w:val="en-US"/>
+        </w:rPr>
+        <w:t>Using NEO Manager (recommended)</w:t>
       </w:r>
       <w:bookmarkEnd w:id="4"/>
     </w:p>
@@ -1533,167 +1268,23 @@
         <w:rPr>
           <w:lang w:val="en-US"/>
         </w:rPr>
-        <w:t xml:space="preserve">The following operations will achieve various purposes, but are not </w:t>
-      </w:r>
-      <w:r>
-        <w:rPr>
-          <w:lang w:val="en-US"/>
-        </w:rPr>
-        <w:t>everyday</w:t>
-      </w:r>
-      <w:r>
-        <w:rPr>
-          <w:lang w:val="en-US"/>
-        </w:rPr>
-        <w:t xml:space="preserve"> tasks. The Procedures section will describe </w:t>
-      </w:r>
-      <w:r>
-        <w:rPr>
-          <w:lang w:val="en-US"/>
-        </w:rPr>
-        <w:t>everyday</w:t>
-      </w:r>
-      <w:r>
-        <w:rPr>
-          <w:lang w:val="en-US"/>
-        </w:rPr>
-        <w:t xml:space="preserve"> tasks.</w:t>
-      </w:r>
-    </w:p>
-    <w:p>
-      <w:pPr>
-        <w:pStyle w:val="Heading2"/>
-        <w:rPr>
-          <w:lang w:val="en-US"/>
-        </w:rPr>
-      </w:pPr>
-      <w:bookmarkStart w:id="5" w:name="_Toc422067331"/>
-      <w:r>
-        <w:rPr>
-          <w:lang w:val="en-US"/>
-        </w:rPr>
-        <w:t>First run</w:t>
-      </w:r>
-      <w:bookmarkEnd w:id="5"/>
-    </w:p>
-    <w:p>
-      <w:pPr>
-        <w:rPr>
-          <w:lang w:val="en-US"/>
-        </w:rPr>
-      </w:pPr>
-      <w:r>
-        <w:rPr>
-          <w:lang w:val="en-US"/>
-        </w:rPr>
-        <w:t xml:space="preserve">When the program is first run, with no Smart Card inserted, it will show something similar to the below screenshot. </w:t>
-      </w:r>
-      <w:r>
-        <w:rPr>
-          <w:lang w:val="en-US"/>
-        </w:rPr>
-        <w:t xml:space="preserve">This is the settings dialog, which </w:t>
-      </w:r>
-      <w:proofErr w:type="gramStart"/>
-      <w:r>
-        <w:rPr>
-          <w:lang w:val="en-US"/>
-        </w:rPr>
-        <w:t>can always be found</w:t>
-      </w:r>
-      <w:proofErr w:type="gramEnd"/>
-      <w:r>
-        <w:rPr>
-          <w:lang w:val="en-US"/>
-        </w:rPr>
-        <w:t xml:space="preserve"> in the top menu of the program. This dialog </w:t>
-      </w:r>
-      <w:proofErr w:type="gramStart"/>
-      <w:r>
-        <w:rPr>
-          <w:lang w:val="en-US"/>
-        </w:rPr>
-        <w:t>should be filled</w:t>
-      </w:r>
-      <w:proofErr w:type="gramEnd"/>
-      <w:r>
-        <w:rPr>
-          <w:lang w:val="en-US"/>
-        </w:rPr>
-        <w:t xml:space="preserve"> with the information relevant to your setup, so that program will function better.</w:t>
-      </w:r>
-    </w:p>
-    <w:p>
-      <w:pPr>
-        <w:rPr>
-          <w:lang w:val="en-US"/>
-        </w:rPr>
-      </w:pPr>
-      <w:r>
-        <w:rPr>
-          <w:lang w:val="en-US"/>
-        </w:rPr>
-        <w:t xml:space="preserve">The individual fields have helpful </w:t>
-      </w:r>
-      <w:proofErr w:type="gramStart"/>
-      <w:r>
-        <w:rPr>
-          <w:lang w:val="en-US"/>
-        </w:rPr>
-        <w:t>links which</w:t>
-      </w:r>
-      <w:proofErr w:type="gramEnd"/>
-      <w:r>
-        <w:rPr>
-          <w:lang w:val="en-US"/>
-        </w:rPr>
-        <w:t xml:space="preserve"> will help you fill out the details correctly. </w:t>
-      </w:r>
-    </w:p>
-    <w:p>
-      <w:pPr>
-        <w:rPr>
-          <w:lang w:val="en-US"/>
-        </w:rPr>
-      </w:pPr>
-      <w:r>
-        <w:rPr>
-          <w:lang w:val="en-US"/>
-        </w:rPr>
-        <w:t xml:space="preserve">Note that if a </w:t>
-      </w:r>
-      <w:proofErr w:type="spellStart"/>
-      <w:r>
-        <w:rPr>
-          <w:lang w:val="en-US"/>
-        </w:rPr>
-        <w:t>YubiHSM</w:t>
-      </w:r>
-      <w:proofErr w:type="spellEnd"/>
-      <w:r>
-        <w:rPr>
-          <w:lang w:val="en-US"/>
-        </w:rPr>
-        <w:t xml:space="preserve"> is present, it </w:t>
-      </w:r>
-      <w:proofErr w:type="gramStart"/>
-      <w:r>
-        <w:rPr>
-          <w:lang w:val="en-US"/>
-        </w:rPr>
-        <w:t>can be used</w:t>
-      </w:r>
-      <w:proofErr w:type="gramEnd"/>
-      <w:r>
-        <w:rPr>
-          <w:lang w:val="en-US"/>
-        </w:rPr>
-        <w:t xml:space="preserve"> to create a new Management Key.</w:t>
-      </w:r>
-    </w:p>
-    <w:p>
-      <w:pPr>
-        <w:jc w:val="center"/>
+        <w:t>This GUI will allow you to control various aspects of the NEO device. When the GUI is open and the Yubikey has been detected, click the “Change connection mode” and check the “CCID” option. Finally click “Ok” and unplug and plug the device again. It will now be ready for use with the ES</w:t>
+      </w:r>
+      <w:r>
+        <w:rPr>
+          <w:lang w:val="en-US"/>
+        </w:rPr>
+        <w:t xml:space="preserve"> application</w:t>
+      </w:r>
+      <w:r>
+        <w:rPr>
+          <w:lang w:val="en-US"/>
+        </w:rPr>
+        <w:t>.</w:t>
+      </w:r>
+    </w:p>
+    <w:p>
+      <w:pPr>
         <w:rPr>
           <w:lang w:val="en-US"/>
         </w:rPr>
@@ -1704,337 +1295,7 @@
           <w:lang w:eastAsia="da-DK"/>
         </w:rPr>
         <w:drawing>
-          <wp:inline distT="0" distB="0" distL="0" distR="0" wp14:anchorId="71C42525" wp14:editId="6DFFF15C">
-            <wp:extent cx="4991100" cy="2343150"/>
-            <wp:effectExtent l="0" t="0" r="0" b="0"/>
-            <wp:docPr id="6" name="Picture 6"/>
-            <wp:cNvGraphicFramePr>
-              <a:graphicFrameLocks xmlns:a="http://schemas.openxmlformats.org/drawingml/2006/main" noChangeAspect="1"/>
-            </wp:cNvGraphicFramePr>
-            <a:graphic xmlns:a="http://schemas.openxmlformats.org/drawingml/2006/main">
-              <a:graphicData uri="http://schemas.openxmlformats.org/drawingml/2006/picture">
-                <pic:pic xmlns:pic="http://schemas.openxmlformats.org/drawingml/2006/picture">
-                  <pic:nvPicPr>
-                    <pic:cNvPr id="1" name=""/>
-                    <pic:cNvPicPr/>
-                  </pic:nvPicPr>
-                  <pic:blipFill>
-                    <a:blip r:embed="rId9"/>
-                    <a:stretch>
-                      <a:fillRect/>
-                    </a:stretch>
-                  </pic:blipFill>
-                  <pic:spPr>
-                    <a:xfrm>
-                      <a:off x="0" y="0"/>
-                      <a:ext cx="4991100" cy="2343150"/>
-                    </a:xfrm>
-                    <a:prstGeom prst="rect">
-                      <a:avLst/>
-                    </a:prstGeom>
-                  </pic:spPr>
-                </pic:pic>
-              </a:graphicData>
-            </a:graphic>
-          </wp:inline>
-        </w:drawing>
-      </w:r>
-    </w:p>
-    <w:p>
-      <w:pPr>
-        <w:rPr>
-          <w:rFonts w:asciiTheme="majorHAnsi" w:eastAsiaTheme="majorEastAsia" w:hAnsiTheme="majorHAnsi" w:cstheme="majorBidi"/>
-          <w:color w:val="2E74B5" w:themeColor="accent1" w:themeShade="BF"/>
-          <w:sz w:val="26"/>
-          <w:szCs w:val="26"/>
-          <w:lang w:val="en-US"/>
-        </w:rPr>
-      </w:pPr>
-      <w:r>
-        <w:rPr>
-          <w:lang w:val="en-US"/>
-        </w:rPr>
-        <w:br w:type="page"/>
-      </w:r>
-    </w:p>
-    <w:p>
-      <w:pPr>
-        <w:pStyle w:val="Heading2"/>
-        <w:rPr>
-          <w:lang w:val="en-US"/>
-        </w:rPr>
-      </w:pPr>
-      <w:bookmarkStart w:id="6" w:name="_Toc422067332"/>
-      <w:r>
-        <w:rPr>
-          <w:lang w:val="en-US"/>
-        </w:rPr>
-        <w:lastRenderedPageBreak/>
-        <w:t>Subsequent runs</w:t>
-      </w:r>
-      <w:bookmarkEnd w:id="6"/>
-    </w:p>
-    <w:p>
-      <w:pPr>
-        <w:rPr>
-          <w:lang w:val="en-US"/>
-        </w:rPr>
-      </w:pPr>
-      <w:r>
-        <w:rPr>
-          <w:lang w:val="en-US"/>
-        </w:rPr>
-        <w:t xml:space="preserve">Once configured, the programs main window </w:t>
-      </w:r>
-      <w:proofErr w:type="gramStart"/>
-      <w:r>
-        <w:rPr>
-          <w:lang w:val="en-US"/>
-        </w:rPr>
-        <w:t>will be displayed</w:t>
-      </w:r>
-      <w:proofErr w:type="gramEnd"/>
-      <w:r>
-        <w:rPr>
-          <w:lang w:val="en-US"/>
-        </w:rPr>
-        <w:t xml:space="preserve">, instead of the settings dialog. The window contains all previously enrolled keys, and allows you to enroll new keys easily. Right clicking </w:t>
-      </w:r>
-      <w:r>
-        <w:rPr>
-          <w:lang w:val="en-US"/>
-        </w:rPr>
-        <w:t>a previously enrolled key allows you to manage this enrollment.</w:t>
-      </w:r>
-    </w:p>
-    <w:p>
-      <w:pPr>
-        <w:jc w:val="center"/>
-        <w:rPr>
-          <w:lang w:val="en-US"/>
-        </w:rPr>
-      </w:pPr>
-      <w:r>
-        <w:rPr>
-          <w:noProof/>
-          <w:lang w:eastAsia="da-DK"/>
-        </w:rPr>
-        <w:drawing>
-          <wp:inline distT="0" distB="0" distL="0" distR="0">
-            <wp:extent cx="6115050" cy="3505200"/>
-            <wp:effectExtent l="0" t="0" r="0" b="0"/>
-            <wp:docPr id="13" name="Picture 13"/>
-            <wp:cNvGraphicFramePr>
-              <a:graphicFrameLocks xmlns:a="http://schemas.openxmlformats.org/drawingml/2006/main" noChangeAspect="1"/>
-            </wp:cNvGraphicFramePr>
-            <a:graphic xmlns:a="http://schemas.openxmlformats.org/drawingml/2006/main">
-              <a:graphicData uri="http://schemas.openxmlformats.org/drawingml/2006/picture">
-                <pic:pic xmlns:pic="http://schemas.openxmlformats.org/drawingml/2006/picture">
-                  <pic:nvPicPr>
-                    <pic:cNvPr id="0" name="Picture 1"/>
-                    <pic:cNvPicPr>
-                      <a:picLocks noChangeAspect="1" noChangeArrowheads="1"/>
-                    </pic:cNvPicPr>
-                  </pic:nvPicPr>
-                  <pic:blipFill>
-                    <a:blip r:embed="rId10">
-                      <a:extLst>
-                        <a:ext uri="{28A0092B-C50C-407E-A947-70E740481C1C}">
-                          <a14:useLocalDpi xmlns:a14="http://schemas.microsoft.com/office/drawing/2010/main" val="0"/>
-                        </a:ext>
-                      </a:extLst>
-                    </a:blip>
-                    <a:srcRect/>
-                    <a:stretch>
-                      <a:fillRect/>
-                    </a:stretch>
-                  </pic:blipFill>
-                  <pic:spPr bwMode="auto">
-                    <a:xfrm>
-                      <a:off x="0" y="0"/>
-                      <a:ext cx="6115050" cy="3505200"/>
-                    </a:xfrm>
-                    <a:prstGeom prst="rect">
-                      <a:avLst/>
-                    </a:prstGeom>
-                    <a:noFill/>
-                    <a:ln>
-                      <a:noFill/>
-                    </a:ln>
-                  </pic:spPr>
-                </pic:pic>
-              </a:graphicData>
-            </a:graphic>
-          </wp:inline>
-        </w:drawing>
-      </w:r>
-    </w:p>
-    <w:p>
-      <w:pPr>
-        <w:jc w:val="center"/>
-        <w:rPr>
-          <w:lang w:val="en-US"/>
-        </w:rPr>
-      </w:pPr>
-    </w:p>
-    <w:p>
-      <w:pPr>
-        <w:rPr>
-          <w:rFonts w:asciiTheme="majorHAnsi" w:eastAsiaTheme="majorEastAsia" w:hAnsiTheme="majorHAnsi" w:cstheme="majorBidi"/>
-          <w:color w:val="2E74B5" w:themeColor="accent1" w:themeShade="BF"/>
-          <w:sz w:val="26"/>
-          <w:szCs w:val="26"/>
-          <w:lang w:val="en-US"/>
-        </w:rPr>
-      </w:pPr>
-      <w:r>
-        <w:rPr>
-          <w:lang w:val="en-US"/>
-        </w:rPr>
-        <w:br w:type="page"/>
-      </w:r>
-    </w:p>
-    <w:p>
-      <w:pPr>
-        <w:pStyle w:val="Heading2"/>
-        <w:rPr>
-          <w:lang w:val="en-US"/>
-        </w:rPr>
-      </w:pPr>
-      <w:bookmarkStart w:id="7" w:name="_Toc422067333"/>
-      <w:r>
-        <w:rPr>
-          <w:lang w:val="en-US"/>
-        </w:rPr>
-        <w:lastRenderedPageBreak/>
-        <w:t>Preparing a Smartcard for enrollment</w:t>
-      </w:r>
-      <w:bookmarkEnd w:id="7"/>
-    </w:p>
-    <w:p>
-      <w:pPr>
-        <w:rPr>
-          <w:lang w:val="en-US"/>
-        </w:rPr>
-      </w:pPr>
-      <w:r>
-        <w:rPr>
-          <w:lang w:val="en-US"/>
-        </w:rPr>
-        <w:t xml:space="preserve">In our experience, Yubikey NEO Premiums are not set up to enable the CCID applet. This step has to </w:t>
-      </w:r>
-      <w:proofErr w:type="gramStart"/>
-      <w:r>
-        <w:rPr>
-          <w:lang w:val="en-US"/>
-        </w:rPr>
-        <w:t>be taken</w:t>
-      </w:r>
-      <w:proofErr w:type="gramEnd"/>
-      <w:r>
-        <w:rPr>
-          <w:lang w:val="en-US"/>
-        </w:rPr>
-        <w:t xml:space="preserve"> first, to allow the rest of the program to operate correctly. This is a one-time step for any new Yubikey.</w:t>
-      </w:r>
-    </w:p>
-    <w:p>
-      <w:pPr>
-        <w:rPr>
-          <w:lang w:val="en-US"/>
-        </w:rPr>
-      </w:pPr>
-      <w:r>
-        <w:rPr>
-          <w:lang w:val="en-US"/>
-        </w:rPr>
-        <w:t xml:space="preserve">It has not been possible to create this feature in code (yet), so for now a separate tool from Yubico </w:t>
-      </w:r>
-      <w:proofErr w:type="gramStart"/>
-      <w:r>
-        <w:rPr>
-          <w:lang w:val="en-US"/>
-        </w:rPr>
-        <w:t>is needed</w:t>
-      </w:r>
-      <w:proofErr w:type="gramEnd"/>
-      <w:r>
-        <w:rPr>
-          <w:lang w:val="en-US"/>
-        </w:rPr>
-        <w:t>. There are two tools available to perform this task.</w:t>
-      </w:r>
-    </w:p>
-    <w:p>
-      <w:pPr>
-        <w:pStyle w:val="Heading3"/>
-        <w:rPr>
-          <w:lang w:val="en-US"/>
-        </w:rPr>
-      </w:pPr>
-      <w:bookmarkStart w:id="8" w:name="_Toc422067334"/>
-      <w:r>
-        <w:rPr>
-          <w:lang w:val="en-US"/>
-        </w:rPr>
-        <w:t>NEO Manager</w:t>
-      </w:r>
-      <w:bookmarkEnd w:id="8"/>
-    </w:p>
-    <w:p>
-      <w:pPr>
-        <w:rPr>
-          <w:lang w:val="en-US"/>
-        </w:rPr>
-      </w:pPr>
-      <w:r>
-        <w:rPr>
-          <w:lang w:val="en-US"/>
-        </w:rPr>
-        <w:t xml:space="preserve">This GUI will allow you to control various aspects of the NEO device. When the GUI is open and the Yubikey </w:t>
-      </w:r>
-      <w:proofErr w:type="gramStart"/>
-      <w:r>
-        <w:rPr>
-          <w:lang w:val="en-US"/>
-        </w:rPr>
-        <w:t>has been detected</w:t>
-      </w:r>
-      <w:proofErr w:type="gramEnd"/>
-      <w:r>
-        <w:rPr>
-          <w:lang w:val="en-US"/>
-        </w:rPr>
-        <w:t>, click the “Change connection mode” and check the “CCID” option. Finally click “</w:t>
-      </w:r>
-      <w:proofErr w:type="gramStart"/>
-      <w:r>
-        <w:rPr>
-          <w:lang w:val="en-US"/>
-        </w:rPr>
-        <w:t>Ok” and unplug</w:t>
-      </w:r>
-      <w:proofErr w:type="gramEnd"/>
-      <w:r>
-        <w:rPr>
-          <w:lang w:val="en-US"/>
-        </w:rPr>
-        <w:t xml:space="preserve"> and plug the device again. It will now be ready for use with the ES.</w:t>
-      </w:r>
-    </w:p>
-    <w:p>
-      <w:pPr>
-        <w:rPr>
-          <w:lang w:val="en-US"/>
-        </w:rPr>
-      </w:pPr>
-      <w:r>
-        <w:rPr>
-          <w:noProof/>
-          <w:lang w:eastAsia="da-DK"/>
-        </w:rPr>
-        <w:drawing>
-          <wp:inline distT="0" distB="0" distL="0" distR="0" wp14:anchorId="5AFF9201" wp14:editId="199105A2">
+          <wp:inline distT="0" distB="0" distL="0" distR="0" wp14:anchorId="39A18289" wp14:editId="0419A4C1">
             <wp:extent cx="6115050" cy="2990850"/>
             <wp:effectExtent l="0" t="0" r="0" b="0"/>
             <wp:docPr id="9" name="Picture 9"/>
@@ -2051,7 +1312,7 @@
                     </pic:cNvPicPr>
                   </pic:nvPicPr>
                   <pic:blipFill>
-                    <a:blip r:embed="rId11">
+                    <a:blip r:embed="rId9">
                       <a:extLst>
                         <a:ext uri="{28A0092B-C50C-407E-A947-70E740481C1C}">
                           <a14:useLocalDpi xmlns:a14="http://schemas.microsoft.com/office/drawing/2010/main" val="0"/>
@@ -2092,6 +1353,7 @@
     <w:p>
       <w:pPr>
         <w:rPr>
+          <w:rStyle w:val="Hyperlink"/>
           <w:lang w:val="en-US"/>
         </w:rPr>
       </w:pPr>
@@ -2101,7 +1363,7 @@
         </w:rPr>
         <w:t xml:space="preserve">Home page: </w:t>
       </w:r>
-      <w:hyperlink r:id="rId12" w:history="1">
+      <w:hyperlink r:id="rId10" w:history="1">
         <w:r>
           <w:rPr>
             <w:rStyle w:val="Hyperlink"/>
@@ -2110,20 +1372,20 @@
           <w:t>https://developers.yubico.com/yubikey-neo-manager/</w:t>
         </w:r>
       </w:hyperlink>
-    </w:p>
-    <w:p>
-      <w:pPr>
-        <w:rPr>
-          <w:lang w:val="en-US"/>
-        </w:rPr>
-      </w:pPr>
+      <w:r>
+        <w:rPr>
+          <w:rStyle w:val="Hyperlink"/>
+          <w:lang w:val="en-US"/>
+        </w:rPr>
+        <w:br/>
+      </w:r>
       <w:r>
         <w:rPr>
           <w:lang w:val="en-US"/>
         </w:rPr>
         <w:t xml:space="preserve">Download page: </w:t>
       </w:r>
-      <w:hyperlink r:id="rId13" w:history="1">
+      <w:hyperlink r:id="rId11" w:history="1">
         <w:r>
           <w:rPr>
             <w:rStyle w:val="Hyperlink"/>
@@ -2157,15 +1419,15 @@
           <w:lang w:val="en-US"/>
         </w:rPr>
       </w:pPr>
-      <w:bookmarkStart w:id="9" w:name="_Toc422067335"/>
+      <w:bookmarkStart w:id="5" w:name="_Toc422075822"/>
       <w:r>
         <w:rPr>
           <w:lang w:val="en-US"/>
         </w:rPr>
         <w:lastRenderedPageBreak/>
-        <w:t>Yubikey Personalize</w:t>
-      </w:r>
-      <w:bookmarkEnd w:id="9"/>
+        <w:t>Using Yubikey Personalize</w:t>
+      </w:r>
+      <w:bookmarkEnd w:id="5"/>
     </w:p>
     <w:p>
       <w:pPr>
@@ -2204,21 +1466,19 @@
         <w:rPr>
           <w:lang w:val="en-US"/>
         </w:rPr>
-        <w:t xml:space="preserve">The “-m” parameter sets the mode of the device, where 82 is an option found in the documentation. 82 enabled OTP and CCID and allows </w:t>
-      </w:r>
-      <w:proofErr w:type="gramStart"/>
-      <w:r>
-        <w:rPr>
-          <w:lang w:val="en-US"/>
-        </w:rPr>
-        <w:t>for button</w:t>
-      </w:r>
-      <w:proofErr w:type="gramEnd"/>
-      <w:r>
-        <w:rPr>
-          <w:lang w:val="en-US"/>
-        </w:rPr>
-        <w:t xml:space="preserve"> presses to eject/insert the Smartcard. After running the command, unplug and plug the Yubikey to enable the new mode.</w:t>
+        <w:t>The “-m” parameter sets the mode of the device, where 82 is an option found in th</w:t>
+      </w:r>
+      <w:r>
+        <w:rPr>
+          <w:lang w:val="en-US"/>
+        </w:rPr>
+        <w:t>e documentation. 82 enable</w:t>
+      </w:r>
+      <w:r>
+        <w:rPr>
+          <w:lang w:val="en-US"/>
+        </w:rPr>
+        <w:t xml:space="preserve"> OTP and CCID and allows for button presses to eject/insert the Smartcard. After running the command, unplug and plug the Yubikey to enable the new mode.</w:t>
       </w:r>
     </w:p>
     <w:p>
@@ -2234,7 +1494,7 @@
           <w:lang w:eastAsia="da-DK"/>
         </w:rPr>
         <w:drawing>
-          <wp:inline distT="0" distB="0" distL="0" distR="0" wp14:anchorId="6B91E673" wp14:editId="5742B85F">
+          <wp:inline distT="0" distB="0" distL="0" distR="0" wp14:anchorId="66D23190" wp14:editId="28C45D05">
             <wp:extent cx="6120130" cy="1419225"/>
             <wp:effectExtent l="0" t="0" r="0" b="9525"/>
             <wp:docPr id="10" name="Picture 10"/>
@@ -2249,7 +1509,7 @@
                     <pic:cNvPicPr/>
                   </pic:nvPicPr>
                   <pic:blipFill rotWithShape="1">
-                    <a:blip r:embed="rId14"/>
+                    <a:blip r:embed="rId12"/>
                     <a:srcRect b="54097"/>
                     <a:stretch/>
                   </pic:blipFill>
@@ -2289,7 +1549,7 @@
         </w:rPr>
         <w:t xml:space="preserve">Home page: </w:t>
       </w:r>
-      <w:hyperlink r:id="rId15" w:history="1">
+      <w:hyperlink r:id="rId13" w:history="1">
         <w:r>
           <w:rPr>
             <w:rStyle w:val="Hyperlink"/>
@@ -2298,20 +1558,20 @@
           <w:t>https://developers.yubico.com/yubikey-personalization/</w:t>
         </w:r>
       </w:hyperlink>
-    </w:p>
-    <w:p>
-      <w:pPr>
-        <w:rPr>
-          <w:lang w:val="en-US"/>
-        </w:rPr>
-      </w:pPr>
+      <w:r>
+        <w:rPr>
+          <w:rStyle w:val="Hyperlink"/>
+          <w:lang w:val="en-US"/>
+        </w:rPr>
+        <w:br/>
+      </w:r>
       <w:r>
         <w:rPr>
           <w:lang w:val="en-US"/>
         </w:rPr>
         <w:t xml:space="preserve">Download page: </w:t>
       </w:r>
-      <w:hyperlink r:id="rId16" w:history="1">
+      <w:hyperlink r:id="rId14" w:history="1">
         <w:r>
           <w:rPr>
             <w:rStyle w:val="Hyperlink"/>
@@ -2320,20 +1580,20 @@
           <w:t>https://developers.yubico.com/yubikey-personalization/Releases/</w:t>
         </w:r>
       </w:hyperlink>
-    </w:p>
-    <w:p>
-      <w:pPr>
-        <w:rPr>
-          <w:lang w:val="en-US"/>
-        </w:rPr>
-      </w:pPr>
+      <w:r>
+        <w:rPr>
+          <w:rStyle w:val="Hyperlink"/>
+          <w:lang w:val="en-US"/>
+        </w:rPr>
+        <w:br/>
+      </w:r>
       <w:r>
         <w:rPr>
           <w:lang w:val="en-US"/>
         </w:rPr>
         <w:t xml:space="preserve">Documentation: </w:t>
       </w:r>
-      <w:hyperlink r:id="rId17" w:history="1">
+      <w:hyperlink r:id="rId15" w:history="1">
         <w:r>
           <w:rPr>
             <w:rStyle w:val="Hyperlink"/>
@@ -2348,8 +1608,8 @@
         <w:rPr>
           <w:rFonts w:asciiTheme="majorHAnsi" w:eastAsiaTheme="majorEastAsia" w:hAnsiTheme="majorHAnsi" w:cstheme="majorBidi"/>
           <w:color w:val="2E74B5" w:themeColor="accent1" w:themeShade="BF"/>
-          <w:sz w:val="26"/>
-          <w:szCs w:val="26"/>
+          <w:sz w:val="32"/>
+          <w:szCs w:val="32"/>
           <w:lang w:val="en-US"/>
         </w:rPr>
       </w:pPr>
@@ -2367,68 +1627,138 @@
           <w:lang w:val="en-US"/>
         </w:rPr>
       </w:pPr>
-      <w:bookmarkStart w:id="10" w:name="_Toc422067336"/>
+      <w:bookmarkStart w:id="6" w:name="_Toc422075823"/>
       <w:r>
         <w:rPr>
           <w:lang w:val="en-US"/>
         </w:rPr>
         <w:lastRenderedPageBreak/>
-        <w:t>Procedures</w:t>
-      </w:r>
-      <w:bookmarkEnd w:id="10"/>
-    </w:p>
-    <w:p>
-      <w:pPr>
-        <w:rPr>
-          <w:lang w:val="en-US"/>
-        </w:rPr>
-      </w:pPr>
-      <w:r>
-        <w:rPr>
-          <w:lang w:val="en-US"/>
-        </w:rPr>
-        <w:t>Following is a series of different use cases, accompanied by screenshots.</w:t>
-      </w:r>
-    </w:p>
-    <w:p>
-      <w:pPr>
-        <w:pStyle w:val="Heading2"/>
-        <w:rPr>
-          <w:lang w:val="en-US"/>
-        </w:rPr>
-      </w:pPr>
-      <w:bookmarkStart w:id="11" w:name="_Toc422067337"/>
-      <w:r>
-        <w:rPr>
-          <w:lang w:val="en-US"/>
-        </w:rPr>
-        <w:t xml:space="preserve">Enrolling a Yubikey </w:t>
-      </w:r>
-      <w:r>
-        <w:rPr>
-          <w:lang w:val="en-US"/>
-        </w:rPr>
-        <w:t>Smartcard</w:t>
-      </w:r>
-      <w:bookmarkEnd w:id="11"/>
-    </w:p>
-    <w:p>
-      <w:pPr>
-        <w:rPr>
-          <w:lang w:val="en-US"/>
-        </w:rPr>
-      </w:pPr>
-      <w:r>
-        <w:rPr>
-          <w:lang w:val="en-US"/>
-        </w:rPr>
-        <w:t xml:space="preserve">Enrolling a new Smartcard will present a new window requiring you to enter information. </w:t>
-      </w:r>
-      <w:r>
-        <w:rPr>
-          <w:lang w:val="en-US"/>
-        </w:rPr>
-        <w:t>By using the information store in the Settings, the only information needed at this point is the username to enroll for, as well as a PIN code. The normal use case for this procedure is that the user is physically standing at the enrollment station, and will enter a PIN code that only they know. PIN codes can be 1 to 8 characters in length.</w:t>
+        <w:t xml:space="preserve">Using the </w:t>
+      </w:r>
+      <w:r>
+        <w:rPr>
+          <w:lang w:val="en-US"/>
+        </w:rPr>
+        <w:t xml:space="preserve">Enrollment Station </w:t>
+      </w:r>
+      <w:r>
+        <w:rPr>
+          <w:lang w:val="en-US"/>
+        </w:rPr>
+        <w:t>application</w:t>
+      </w:r>
+      <w:bookmarkEnd w:id="6"/>
+    </w:p>
+    <w:p>
+      <w:pPr>
+        <w:rPr>
+          <w:lang w:val="en-US"/>
+        </w:rPr>
+      </w:pPr>
+      <w:r>
+        <w:rPr>
+          <w:lang w:val="en-US"/>
+        </w:rPr>
+        <w:t xml:space="preserve">On the first run of the application, you will be asked to fill out settings for the application. Here you can create a management key used to </w:t>
+      </w:r>
+      <w:r>
+        <w:rPr>
+          <w:lang w:val="en-US"/>
+        </w:rPr>
+        <w:t>configure</w:t>
+      </w:r>
+      <w:r>
+        <w:rPr>
+          <w:lang w:val="en-US"/>
+        </w:rPr>
+        <w:t xml:space="preserve"> </w:t>
+      </w:r>
+      <w:proofErr w:type="spellStart"/>
+      <w:r>
+        <w:rPr>
+          <w:lang w:val="en-US"/>
+        </w:rPr>
+        <w:t>Yubikeys</w:t>
+      </w:r>
+      <w:proofErr w:type="spellEnd"/>
+      <w:r>
+        <w:rPr>
+          <w:lang w:val="en-US"/>
+        </w:rPr>
+        <w:t xml:space="preserve">. You can click </w:t>
+      </w:r>
+      <w:r>
+        <w:rPr>
+          <w:i/>
+          <w:lang w:val="en-US"/>
+        </w:rPr>
+        <w:t>Generate</w:t>
+      </w:r>
+      <w:r>
+        <w:rPr>
+          <w:lang w:val="en-US"/>
+        </w:rPr>
+        <w:t xml:space="preserve"> to have the application </w:t>
+      </w:r>
+      <w:r>
+        <w:rPr>
+          <w:lang w:val="en-US"/>
+        </w:rPr>
+        <w:t xml:space="preserve">securely </w:t>
+      </w:r>
+      <w:r>
+        <w:rPr>
+          <w:lang w:val="en-US"/>
+        </w:rPr>
+        <w:t xml:space="preserve">generate a </w:t>
+      </w:r>
+      <w:r>
+        <w:rPr>
+          <w:lang w:val="en-US"/>
+        </w:rPr>
+        <w:t xml:space="preserve">new key for you. </w:t>
+      </w:r>
+      <w:r>
+        <w:rPr>
+          <w:lang w:val="en-US"/>
+        </w:rPr>
+        <w:t>If</w:t>
+      </w:r>
+      <w:r>
+        <w:rPr>
+          <w:lang w:val="en-US"/>
+        </w:rPr>
+        <w:t xml:space="preserve"> </w:t>
+      </w:r>
+      <w:r>
+        <w:rPr>
+          <w:lang w:val="en-US"/>
+        </w:rPr>
+        <w:t xml:space="preserve">a YubiHSM </w:t>
+      </w:r>
+      <w:r>
+        <w:rPr>
+          <w:lang w:val="en-US"/>
+        </w:rPr>
+        <w:t xml:space="preserve">is </w:t>
+      </w:r>
+      <w:r>
+        <w:rPr>
+          <w:lang w:val="en-US"/>
+        </w:rPr>
+        <w:t>attached to the machine, the</w:t>
+      </w:r>
+      <w:r>
+        <w:rPr>
+          <w:lang w:val="en-US"/>
+        </w:rPr>
+        <w:t xml:space="preserve"> secure random number generator on the device</w:t>
+      </w:r>
+      <w:r>
+        <w:rPr>
+          <w:lang w:val="en-US"/>
+        </w:rPr>
+        <w:t xml:space="preserve"> will automatically be used for added security.</w:t>
       </w:r>
     </w:p>
     <w:p>
@@ -2444,10 +1774,10 @@
           <w:lang w:eastAsia="da-DK"/>
         </w:rPr>
         <w:drawing>
-          <wp:inline distT="0" distB="0" distL="0" distR="0">
-            <wp:extent cx="6124575" cy="3524250"/>
-            <wp:effectExtent l="0" t="0" r="9525" b="0"/>
-            <wp:docPr id="14" name="Picture 14"/>
+          <wp:inline distT="0" distB="0" distL="0" distR="0" wp14:anchorId="10315E63" wp14:editId="50FEC013">
+            <wp:extent cx="4989195" cy="2355215"/>
+            <wp:effectExtent l="0" t="0" r="1905" b="6985"/>
+            <wp:docPr id="15" name="Picture 15" descr="C:\Users\Ian\Desktop\a.png"/>
             <wp:cNvGraphicFramePr>
               <a:graphicFrameLocks xmlns:a="http://schemas.openxmlformats.org/drawingml/2006/main" noChangeAspect="1"/>
             </wp:cNvGraphicFramePr>
@@ -2455,13 +1785,13 @@
               <a:graphicData uri="http://schemas.openxmlformats.org/drawingml/2006/picture">
                 <pic:pic xmlns:pic="http://schemas.openxmlformats.org/drawingml/2006/picture">
                   <pic:nvPicPr>
-                    <pic:cNvPr id="0" name="Picture 2"/>
+                    <pic:cNvPr id="0" name="Picture 1" descr="C:\Users\Ian\Desktop\a.png"/>
                     <pic:cNvPicPr>
                       <a:picLocks noChangeAspect="1" noChangeArrowheads="1"/>
                     </pic:cNvPicPr>
                   </pic:nvPicPr>
                   <pic:blipFill>
-                    <a:blip r:embed="rId18">
+                    <a:blip r:embed="rId16">
                       <a:extLst>
                         <a:ext uri="{28A0092B-C50C-407E-A947-70E740481C1C}">
                           <a14:useLocalDpi xmlns:a14="http://schemas.microsoft.com/office/drawing/2010/main" val="0"/>
@@ -2476,7 +1806,7 @@
                   <pic:spPr bwMode="auto">
                     <a:xfrm>
                       <a:off x="0" y="0"/>
-                      <a:ext cx="6124575" cy="3524250"/>
+                      <a:ext cx="4989195" cy="2355215"/>
                     </a:xfrm>
                     <a:prstGeom prst="rect">
                       <a:avLst/>
@@ -2503,33 +1833,134 @@
         <w:rPr>
           <w:lang w:val="en-US"/>
         </w:rPr>
-        <w:t>The enrollment process can take a little while, so a progress bar will indicate the progress. Once successful, the dialogue will close and</w:t>
-      </w:r>
-      <w:r>
-        <w:rPr>
-          <w:lang w:val="en-US"/>
-        </w:rPr>
-        <w:t xml:space="preserve"> the newly enrolled Yubikey </w:t>
+        <w:t xml:space="preserve">Set the Certificate Signing Request (CSR) endpoint to the Active Directory published Certificate Authority server. You can also click the </w:t>
+      </w:r>
+      <w:r>
+        <w:rPr>
+          <w:i/>
+          <w:lang w:val="en-US"/>
+        </w:rPr>
+        <w:t>Browse</w:t>
+      </w:r>
+      <w:r>
+        <w:rPr>
+          <w:lang w:val="en-US"/>
+        </w:rPr>
+        <w:t xml:space="preserve"> button to pick among a list of published CA in your domain.</w:t>
+      </w:r>
+    </w:p>
+    <w:p>
+      <w:pPr>
+        <w:rPr>
+          <w:lang w:val="en-US"/>
+        </w:rPr>
+      </w:pPr>
+      <w:r>
+        <w:rPr>
+          <w:lang w:val="en-US"/>
+        </w:rPr>
+        <w:t xml:space="preserve">To be able to send signing requests on behalf of another user, you will have to have an enrollment agent certificate. See the </w:t>
+      </w:r>
+      <w:hyperlink r:id="rId17" w:history="1">
+        <w:r>
+          <w:rPr>
+            <w:rStyle w:val="Hyperlink"/>
+            <w:lang w:val="en-US"/>
+          </w:rPr>
+          <w:t>guide here</w:t>
+        </w:r>
+      </w:hyperlink>
+      <w:r>
+        <w:rPr>
+          <w:lang w:val="en-US"/>
+        </w:rPr>
+        <w:t xml:space="preserve"> for more information on how to enroll an agent certificate. Once it is installed in your personal certificate store, you can select it using the </w:t>
+      </w:r>
+      <w:r>
+        <w:rPr>
+          <w:i/>
+          <w:lang w:val="en-US"/>
+        </w:rPr>
+        <w:t>Browse</w:t>
+      </w:r>
+      <w:r>
+        <w:rPr>
+          <w:lang w:val="en-US"/>
+        </w:rPr>
+        <w:t xml:space="preserve"> button next to the field.</w:t>
+      </w:r>
+    </w:p>
+    <w:p>
+      <w:pPr>
+        <w:rPr>
+          <w:lang w:val="en-US"/>
+        </w:rPr>
+      </w:pPr>
+      <w:r>
+        <w:rPr>
+          <w:lang w:val="en-US"/>
+        </w:rPr>
+        <w:t xml:space="preserve">The cert template field defines what kind of template to use in the CA. </w:t>
+      </w:r>
+      <w:r>
+        <w:rPr>
+          <w:lang w:val="en-US"/>
+        </w:rPr>
+        <w:t>Smartcard Logon</w:t>
+      </w:r>
+      <w:r>
+        <w:rPr>
+          <w:lang w:val="en-US"/>
+        </w:rPr>
+        <w:t xml:space="preserve"> and Smartcard User templates are the most commonly used.</w:t>
+      </w:r>
+    </w:p>
+    <w:p>
+      <w:pPr>
+        <w:rPr>
+          <w:lang w:val="en-US"/>
+        </w:rPr>
+      </w:pPr>
+      <w:r>
+        <w:rPr>
+          <w:lang w:val="en-US"/>
+        </w:rPr>
+        <w:t xml:space="preserve">Fill out all the field and click </w:t>
       </w:r>
       <w:proofErr w:type="gramStart"/>
       <w:r>
         <w:rPr>
-          <w:lang w:val="en-US"/>
-        </w:rPr>
-        <w:t>is listed</w:t>
+          <w:i/>
+          <w:lang w:val="en-US"/>
+        </w:rPr>
+        <w:t>Save</w:t>
       </w:r>
       <w:proofErr w:type="gramEnd"/>
       <w:r>
         <w:rPr>
           <w:lang w:val="en-US"/>
         </w:rPr>
-        <w:t xml:space="preserve"> in the overview</w:t>
-      </w:r>
-      <w:r>
-        <w:rPr>
-          <w:lang w:val="en-US"/>
-        </w:rPr>
-        <w:t xml:space="preserve">. </w:t>
+        <w:t xml:space="preserve"> to save the settings.</w:t>
+      </w:r>
+      <w:r>
+        <w:rPr>
+          <w:lang w:val="en-US"/>
+        </w:rPr>
+        <w:t xml:space="preserve"> The settings will be stored in the </w:t>
+      </w:r>
+      <w:proofErr w:type="spellStart"/>
+      <w:r>
+        <w:rPr>
+          <w:lang w:val="en-US"/>
+        </w:rPr>
+        <w:t>settings.json</w:t>
+      </w:r>
+      <w:proofErr w:type="spellEnd"/>
+      <w:r>
+        <w:rPr>
+          <w:lang w:val="en-US"/>
+        </w:rPr>
+        <w:t xml:space="preserve"> file.</w:t>
       </w:r>
     </w:p>
     <w:p>
@@ -2556,114 +1987,56 @@
           <w:lang w:val="en-US"/>
         </w:rPr>
       </w:pPr>
-      <w:bookmarkStart w:id="12" w:name="_Toc422067338"/>
+      <w:bookmarkStart w:id="7" w:name="_Toc422075824"/>
       <w:r>
         <w:rPr>
           <w:lang w:val="en-US"/>
         </w:rPr>
         <w:lastRenderedPageBreak/>
-        <w:t xml:space="preserve">Terminating a Yubikey </w:t>
-      </w:r>
-      <w:r>
-        <w:rPr>
-          <w:lang w:val="en-US"/>
-        </w:rPr>
-        <w:t>Smartcard</w:t>
-      </w:r>
-      <w:bookmarkEnd w:id="12"/>
-    </w:p>
-    <w:p>
-      <w:pPr>
-        <w:rPr>
-          <w:lang w:val="en-US"/>
-        </w:rPr>
-      </w:pPr>
-      <w:r>
-        <w:rPr>
-          <w:lang w:val="en-US"/>
-        </w:rPr>
-        <w:t xml:space="preserve">This is the process, in which a </w:t>
-      </w:r>
-      <w:r>
-        <w:rPr>
-          <w:lang w:val="en-US"/>
-        </w:rPr>
-        <w:t>Smartcard</w:t>
-      </w:r>
-      <w:r>
-        <w:rPr>
-          <w:lang w:val="en-US"/>
-        </w:rPr>
-        <w:t xml:space="preserve"> </w:t>
-      </w:r>
-      <w:proofErr w:type="gramStart"/>
-      <w:r>
-        <w:rPr>
-          <w:lang w:val="en-US"/>
-        </w:rPr>
-        <w:t>is revoked and reset</w:t>
-      </w:r>
-      <w:proofErr w:type="gramEnd"/>
-      <w:r>
-        <w:rPr>
-          <w:lang w:val="en-US"/>
-        </w:rPr>
-        <w:t xml:space="preserve">. This is the normal method of wiping a </w:t>
-      </w:r>
-      <w:r>
-        <w:rPr>
-          <w:lang w:val="en-US"/>
-        </w:rPr>
-        <w:t>Smartcard</w:t>
-      </w:r>
-      <w:r>
-        <w:rPr>
-          <w:lang w:val="en-US"/>
-        </w:rPr>
-        <w:t xml:space="preserve"> as it will simultaneously revoke the active certificate and reset the </w:t>
-      </w:r>
-      <w:r>
-        <w:rPr>
-          <w:lang w:val="en-US"/>
-        </w:rPr>
-        <w:t>Smartcard</w:t>
-      </w:r>
-      <w:r>
-        <w:rPr>
-          <w:lang w:val="en-US"/>
-        </w:rPr>
-        <w:t xml:space="preserve"> (making it possible to use the card again).</w:t>
-      </w:r>
-    </w:p>
-    <w:p>
-      <w:pPr>
-        <w:rPr>
-          <w:lang w:val="en-US"/>
-        </w:rPr>
-      </w:pPr>
-      <w:r>
-        <w:rPr>
-          <w:lang w:val="en-US"/>
-        </w:rPr>
-        <w:t xml:space="preserve">Selecting the Terminate context menu will start this process (asking you to insert the relevant Yubikey if necessary), at which point </w:t>
-      </w:r>
-      <w:proofErr w:type="gramStart"/>
-      <w:r>
-        <w:rPr>
-          <w:lang w:val="en-US"/>
-        </w:rPr>
-        <w:t>you’ll</w:t>
-      </w:r>
-      <w:proofErr w:type="gramEnd"/>
-      <w:r>
-        <w:rPr>
-          <w:lang w:val="en-US"/>
-        </w:rPr>
-        <w:t xml:space="preserve"> be presented with a dialog asking you to confirm the operation.</w:t>
-      </w:r>
-    </w:p>
-    <w:p>
-      <w:pPr>
+        <w:t>Main interface</w:t>
+      </w:r>
+      <w:bookmarkEnd w:id="7"/>
+    </w:p>
+    <w:p>
+      <w:pPr>
+        <w:rPr>
+          <w:lang w:val="en-US"/>
+        </w:rPr>
+      </w:pPr>
+      <w:r>
+        <w:rPr>
+          <w:lang w:val="en-US"/>
+        </w:rPr>
+        <w:t xml:space="preserve">Once you have filled out the settings, you will be presented with the main interface. </w:t>
+      </w:r>
+      <w:r>
+        <w:rPr>
+          <w:lang w:val="en-US"/>
+        </w:rPr>
+        <w:t>To the right there is a list of enrolled users,</w:t>
+      </w:r>
+      <w:r>
+        <w:rPr>
+          <w:lang w:val="en-US"/>
+        </w:rPr>
+        <w:t xml:space="preserve"> and</w:t>
+      </w:r>
+      <w:r>
+        <w:rPr>
+          <w:lang w:val="en-US"/>
+        </w:rPr>
+        <w:t xml:space="preserve"> once a user is selected, detailed inform</w:t>
+      </w:r>
+      <w:r>
+        <w:rPr>
+          <w:lang w:val="en-US"/>
+        </w:rPr>
+        <w:t>ation is presented to the left.</w:t>
+      </w:r>
+    </w:p>
+    <w:p>
+      <w:pPr>
+        <w:jc w:val="center"/>
         <w:rPr>
           <w:lang w:val="en-US"/>
         </w:rPr>
@@ -2674,10 +2047,140 @@
           <w:lang w:eastAsia="da-DK"/>
         </w:rPr>
         <w:drawing>
-          <wp:inline distT="0" distB="0" distL="0" distR="0" wp14:anchorId="1363DF45" wp14:editId="7979145C">
-            <wp:extent cx="4724400" cy="2181225"/>
-            <wp:effectExtent l="0" t="0" r="0" b="9525"/>
-            <wp:docPr id="3" name="Picture 3"/>
+          <wp:inline distT="0" distB="0" distL="0" distR="0" wp14:anchorId="581B7703" wp14:editId="30B18D53">
+            <wp:extent cx="6120130" cy="3503930"/>
+            <wp:effectExtent l="0" t="0" r="0" b="1270"/>
+            <wp:docPr id="19" name="Picture 19"/>
+            <wp:cNvGraphicFramePr>
+              <a:graphicFrameLocks xmlns:a="http://schemas.openxmlformats.org/drawingml/2006/main" noChangeAspect="1"/>
+            </wp:cNvGraphicFramePr>
+            <a:graphic xmlns:a="http://schemas.openxmlformats.org/drawingml/2006/main">
+              <a:graphicData uri="http://schemas.openxmlformats.org/drawingml/2006/picture">
+                <pic:pic xmlns:pic="http://schemas.openxmlformats.org/drawingml/2006/picture">
+                  <pic:nvPicPr>
+                    <pic:cNvPr id="1" name=""/>
+                    <pic:cNvPicPr/>
+                  </pic:nvPicPr>
+                  <pic:blipFill>
+                    <a:blip r:embed="rId18"/>
+                    <a:stretch>
+                      <a:fillRect/>
+                    </a:stretch>
+                  </pic:blipFill>
+                  <pic:spPr>
+                    <a:xfrm>
+                      <a:off x="0" y="0"/>
+                      <a:ext cx="6120130" cy="3503930"/>
+                    </a:xfrm>
+                    <a:prstGeom prst="rect">
+                      <a:avLst/>
+                    </a:prstGeom>
+                  </pic:spPr>
+                </pic:pic>
+              </a:graphicData>
+            </a:graphic>
+          </wp:inline>
+        </w:drawing>
+      </w:r>
+    </w:p>
+    <w:p>
+      <w:pPr>
+        <w:rPr>
+          <w:lang w:val="en-US"/>
+        </w:rPr>
+      </w:pPr>
+      <w:r>
+        <w:rPr>
+          <w:lang w:val="en-US"/>
+        </w:rPr>
+        <w:t xml:space="preserve">There are 3 buttons in the toolbar for common actions. The first one to the left is </w:t>
+      </w:r>
+      <w:r>
+        <w:rPr>
+          <w:i/>
+          <w:lang w:val="en-US"/>
+        </w:rPr>
+        <w:t>enroll user</w:t>
+      </w:r>
+      <w:r>
+        <w:rPr>
+          <w:lang w:val="en-US"/>
+        </w:rPr>
+        <w:t xml:space="preserve">, see the section titled “Enrolling a Yubikey Smartcard” for more information. The second button shows the </w:t>
+      </w:r>
+      <w:r>
+        <w:rPr>
+          <w:i/>
+          <w:lang w:val="en-US"/>
+        </w:rPr>
+        <w:t>settings</w:t>
+      </w:r>
+      <w:r>
+        <w:rPr>
+          <w:lang w:val="en-US"/>
+        </w:rPr>
+        <w:t>. See the “</w:t>
+      </w:r>
+      <w:r>
+        <w:rPr>
+          <w:lang w:val="en-US"/>
+        </w:rPr>
+        <w:t>Using the application</w:t>
+      </w:r>
+      <w:r>
+        <w:rPr>
+          <w:lang w:val="en-US"/>
+        </w:rPr>
+        <w:t xml:space="preserve">” section above for more information. The third button is </w:t>
+      </w:r>
+      <w:r>
+        <w:rPr>
+          <w:i/>
+          <w:lang w:val="en-US"/>
+        </w:rPr>
+        <w:t>about</w:t>
+      </w:r>
+      <w:r>
+        <w:rPr>
+          <w:lang w:val="en-US"/>
+        </w:rPr>
+        <w:t>, which shows information about the application.</w:t>
+      </w:r>
+    </w:p>
+    <w:p>
+      <w:pPr>
+        <w:rPr>
+          <w:lang w:val="en-US"/>
+        </w:rPr>
+      </w:pPr>
+      <w:r>
+        <w:rPr>
+          <w:lang w:val="en-US"/>
+        </w:rPr>
+        <w:t>Once a Yubikey is inserted, its information will be displayed in the lower left corner of the application. Here you can quickly change the mode of the Yubikey, view the associated certificate or export the certificate to a file.</w:t>
+      </w:r>
+    </w:p>
+    <w:p>
+      <w:pPr>
+        <w:jc w:val="center"/>
+        <w:rPr>
+          <w:rFonts w:asciiTheme="majorHAnsi" w:eastAsiaTheme="majorEastAsia" w:hAnsiTheme="majorHAnsi" w:cstheme="majorBidi"/>
+          <w:color w:val="2E74B5" w:themeColor="accent1" w:themeShade="BF"/>
+          <w:sz w:val="26"/>
+          <w:szCs w:val="26"/>
+          <w:lang w:val="en-US"/>
+        </w:rPr>
+      </w:pPr>
+      <w:r>
+        <w:rPr>
+          <w:noProof/>
+          <w:lang w:eastAsia="da-DK"/>
+        </w:rPr>
+        <w:drawing>
+          <wp:inline distT="0" distB="0" distL="0" distR="0" wp14:anchorId="6709D396" wp14:editId="7AAAE3A5">
+            <wp:extent cx="3152775" cy="2133600"/>
+            <wp:effectExtent l="0" t="0" r="9525" b="0"/>
+            <wp:docPr id="26" name="Picture 26"/>
             <wp:cNvGraphicFramePr>
               <a:graphicFrameLocks xmlns:a="http://schemas.openxmlformats.org/drawingml/2006/main" noChangeAspect="1"/>
             </wp:cNvGraphicFramePr>
@@ -2697,7 +2200,7 @@
                   <pic:spPr>
                     <a:xfrm>
                       <a:off x="0" y="0"/>
-                      <a:ext cx="4724400" cy="2181225"/>
+                      <a:ext cx="3152775" cy="2133600"/>
                     </a:xfrm>
                     <a:prstGeom prst="rect">
                       <a:avLst/>
@@ -2709,36 +2212,11 @@
           </wp:inline>
         </w:drawing>
       </w:r>
-    </w:p>
-    <w:p>
-      <w:pPr>
-        <w:rPr>
-          <w:rFonts w:asciiTheme="majorHAnsi" w:eastAsiaTheme="majorEastAsia" w:hAnsiTheme="majorHAnsi" w:cstheme="majorBidi"/>
-          <w:color w:val="2E74B5" w:themeColor="accent1" w:themeShade="BF"/>
-          <w:sz w:val="26"/>
-          <w:szCs w:val="26"/>
-          <w:lang w:val="en-US"/>
-        </w:rPr>
-      </w:pPr>
-      <w:r>
-        <w:rPr>
-          <w:lang w:val="en-US"/>
-        </w:rPr>
-        <w:t xml:space="preserve">Terminating the Yubikey will take a short while, but in the </w:t>
-      </w:r>
-      <w:proofErr w:type="gramStart"/>
-      <w:r>
-        <w:rPr>
-          <w:lang w:val="en-US"/>
-        </w:rPr>
-        <w:t>end</w:t>
-      </w:r>
-      <w:proofErr w:type="gramEnd"/>
-      <w:r>
-        <w:rPr>
-          <w:lang w:val="en-US"/>
-        </w:rPr>
-        <w:t xml:space="preserve"> the Yubikey is removed from the store and it is ready to be enrolled again.</w:t>
+      <w:r>
+        <w:rPr>
+          <w:lang w:val="en-US"/>
+        </w:rPr>
+        <w:br w:type="page"/>
       </w:r>
     </w:p>
     <w:p>
@@ -2748,177 +2226,70 @@
           <w:lang w:val="en-US"/>
         </w:rPr>
       </w:pPr>
-      <w:bookmarkStart w:id="13" w:name="_Toc422067339"/>
-      <w:r>
-        <w:rPr>
-          <w:lang w:val="en-US"/>
-        </w:rPr>
-        <w:t>Revoking a lost Smartcard</w:t>
-      </w:r>
-      <w:bookmarkEnd w:id="13"/>
-    </w:p>
-    <w:p>
-      <w:pPr>
-        <w:rPr>
-          <w:lang w:val="en-US"/>
-        </w:rPr>
-      </w:pPr>
-      <w:r>
-        <w:rPr>
-          <w:lang w:val="en-US"/>
-        </w:rPr>
-        <w:t xml:space="preserve">When a user loses a Smartcard, it </w:t>
-      </w:r>
-      <w:proofErr w:type="gramStart"/>
-      <w:r>
-        <w:rPr>
-          <w:lang w:val="en-US"/>
-        </w:rPr>
-        <w:t>should be revoked</w:t>
-      </w:r>
-      <w:proofErr w:type="gramEnd"/>
-      <w:r>
-        <w:rPr>
-          <w:lang w:val="en-US"/>
-        </w:rPr>
-        <w:t xml:space="preserve"> as soon as possible. </w:t>
-      </w:r>
-      <w:r>
-        <w:rPr>
-          <w:lang w:val="en-US"/>
-        </w:rPr>
-        <w:t xml:space="preserve">When a key is to </w:t>
-      </w:r>
-      <w:proofErr w:type="gramStart"/>
-      <w:r>
-        <w:rPr>
-          <w:lang w:val="en-US"/>
-        </w:rPr>
-        <w:t>be revoked</w:t>
-      </w:r>
-      <w:proofErr w:type="gramEnd"/>
-      <w:r>
-        <w:rPr>
-          <w:lang w:val="en-US"/>
-        </w:rPr>
-        <w:t xml:space="preserve">, find it in the list of users, and select the Revoke option from the context menu. </w:t>
-      </w:r>
-      <w:r>
-        <w:rPr>
-          <w:lang w:val="en-US"/>
-        </w:rPr>
-        <w:t xml:space="preserve">When revoking, a confirmation dialogue </w:t>
-      </w:r>
-      <w:proofErr w:type="gramStart"/>
-      <w:r>
-        <w:rPr>
-          <w:lang w:val="en-US"/>
-        </w:rPr>
-        <w:t>will be shown</w:t>
-      </w:r>
-      <w:proofErr w:type="gramEnd"/>
-      <w:r>
-        <w:rPr>
-          <w:lang w:val="en-US"/>
-        </w:rPr>
-        <w:t xml:space="preserve"> presenting all the information known to the application. It is not possible to un-revoke Smartcards later on, as they </w:t>
-      </w:r>
-      <w:proofErr w:type="gramStart"/>
-      <w:r>
-        <w:rPr>
-          <w:lang w:val="en-US"/>
-        </w:rPr>
-        <w:t>are revoked</w:t>
-      </w:r>
-      <w:proofErr w:type="gramEnd"/>
-      <w:r>
-        <w:rPr>
-          <w:lang w:val="en-US"/>
-        </w:rPr>
-        <w:t xml:space="preserve"> with “Cease of Operations”.</w:t>
-      </w:r>
-    </w:p>
-    <w:p>
-      <w:pPr>
-        <w:rPr>
-          <w:rFonts w:asciiTheme="majorHAnsi" w:eastAsiaTheme="majorEastAsia" w:hAnsiTheme="majorHAnsi" w:cstheme="majorBidi"/>
-          <w:color w:val="2E74B5" w:themeColor="accent1" w:themeShade="BF"/>
-          <w:sz w:val="32"/>
-          <w:szCs w:val="32"/>
-          <w:lang w:val="en-US"/>
-        </w:rPr>
-      </w:pPr>
-      <w:r>
-        <w:rPr>
-          <w:lang w:val="en-US"/>
-        </w:rPr>
-        <w:br w:type="page"/>
-      </w:r>
-    </w:p>
-    <w:p>
-      <w:pPr>
-        <w:pStyle w:val="Heading1"/>
-        <w:rPr>
-          <w:lang w:val="en-US"/>
-        </w:rPr>
-      </w:pPr>
-      <w:bookmarkStart w:id="14" w:name="_Toc422067340"/>
+      <w:bookmarkStart w:id="8" w:name="_Toc422075825"/>
       <w:r>
         <w:rPr>
           <w:lang w:val="en-US"/>
         </w:rPr>
         <w:lastRenderedPageBreak/>
-        <w:t>Other procedures</w:t>
-      </w:r>
-      <w:bookmarkEnd w:id="14"/>
-    </w:p>
-    <w:p>
-      <w:pPr>
-        <w:pStyle w:val="Heading2"/>
-        <w:rPr>
-          <w:lang w:val="en-US"/>
-        </w:rPr>
-      </w:pPr>
-      <w:bookmarkStart w:id="15" w:name="_Toc422067341"/>
-      <w:r>
-        <w:rPr>
-          <w:lang w:val="en-US"/>
-        </w:rPr>
-        <w:t>Changing or resetting a PIN code</w:t>
-      </w:r>
-      <w:bookmarkEnd w:id="15"/>
-    </w:p>
-    <w:p>
-      <w:pPr>
-        <w:rPr>
-          <w:lang w:val="en-US"/>
-        </w:rPr>
-      </w:pPr>
-      <w:r>
-        <w:rPr>
-          <w:lang w:val="en-US"/>
-        </w:rPr>
-        <w:t xml:space="preserve">When a user has forgotten their PIN code or wishes to change it, it is possible directly in the application to do so. </w:t>
-      </w:r>
-      <w:r>
-        <w:rPr>
-          <w:lang w:val="en-US"/>
-        </w:rPr>
-        <w:t xml:space="preserve">From the context menu for the user, select “Reset PIN” and enter the new details. If necessary, </w:t>
-      </w:r>
-      <w:proofErr w:type="gramStart"/>
-      <w:r>
-        <w:rPr>
-          <w:lang w:val="en-US"/>
-        </w:rPr>
-        <w:t>you’ll</w:t>
-      </w:r>
-      <w:proofErr w:type="gramEnd"/>
-      <w:r>
-        <w:rPr>
-          <w:lang w:val="en-US"/>
-        </w:rPr>
-        <w:t xml:space="preserve"> be prompted to insert the relevant Yubikey.</w:t>
+        <w:t xml:space="preserve">Enrolling a Yubikey </w:t>
+      </w:r>
+      <w:r>
+        <w:rPr>
+          <w:lang w:val="en-US"/>
+        </w:rPr>
+        <w:t>Smartcard</w:t>
+      </w:r>
+      <w:bookmarkEnd w:id="8"/>
+    </w:p>
+    <w:p>
+      <w:pPr>
+        <w:rPr>
+          <w:lang w:val="en-US"/>
+        </w:rPr>
+      </w:pPr>
+      <w:r>
+        <w:rPr>
+          <w:lang w:val="en-US"/>
+        </w:rPr>
+        <w:t>Enrolling a new Smartcard will present a window requiring you to enter</w:t>
+      </w:r>
+      <w:r>
+        <w:rPr>
+          <w:lang w:val="en-US"/>
+        </w:rPr>
+        <w:t xml:space="preserve"> the user</w:t>
+      </w:r>
+      <w:r>
+        <w:rPr>
+          <w:lang w:val="en-US"/>
+        </w:rPr>
+        <w:t xml:space="preserve"> information.</w:t>
+      </w:r>
+      <w:r>
+        <w:rPr>
+          <w:lang w:val="en-US"/>
+        </w:rPr>
+        <w:t xml:space="preserve"> </w:t>
+      </w:r>
+      <w:r>
+        <w:rPr>
+          <w:lang w:val="en-US"/>
+        </w:rPr>
+        <w:t xml:space="preserve">Enter the username, or click the </w:t>
+      </w:r>
+      <w:r>
+        <w:rPr>
+          <w:i/>
+          <w:lang w:val="en-US"/>
+        </w:rPr>
+        <w:t>Browse</w:t>
+      </w:r>
+      <w:r>
+        <w:rPr>
+          <w:lang w:val="en-US"/>
+        </w:rPr>
+        <w:t xml:space="preserve"> button to select from a list of Active Directory users, and then select a new PIN code for the user, from 1 to 8 in length. PUK code will be automatically generated and saved along with the user. If a YubiHSM is inserted in the machine, it will automatically be used to generate the PUK code for added security.</w:t>
       </w:r>
     </w:p>
     <w:p>
@@ -2934,10 +2305,10 @@
           <w:lang w:eastAsia="da-DK"/>
         </w:rPr>
         <w:drawing>
-          <wp:inline distT="0" distB="0" distL="0" distR="0" wp14:anchorId="3C147179" wp14:editId="022B8FED">
-            <wp:extent cx="2686050" cy="1971675"/>
-            <wp:effectExtent l="0" t="0" r="0" b="9525"/>
-            <wp:docPr id="1" name="Picture 1"/>
+          <wp:inline distT="0" distB="0" distL="0" distR="0" wp14:anchorId="26877DD3" wp14:editId="36F2C4DF">
+            <wp:extent cx="3514725" cy="3057525"/>
+            <wp:effectExtent l="0" t="0" r="9525" b="9525"/>
+            <wp:docPr id="21" name="Picture 21"/>
             <wp:cNvGraphicFramePr>
               <a:graphicFrameLocks xmlns:a="http://schemas.openxmlformats.org/drawingml/2006/main" noChangeAspect="1"/>
             </wp:cNvGraphicFramePr>
@@ -2957,7 +2328,7 @@
                   <pic:spPr>
                     <a:xfrm>
                       <a:off x="0" y="0"/>
-                      <a:ext cx="2686050" cy="1971675"/>
+                      <a:ext cx="3514725" cy="3057525"/>
                     </a:xfrm>
                     <a:prstGeom prst="rect">
                       <a:avLst/>
@@ -2970,9 +2341,497 @@
         </w:drawing>
       </w:r>
     </w:p>
+    <w:p>
+      <w:pPr>
+        <w:rPr>
+          <w:lang w:val="en-US"/>
+        </w:rPr>
+      </w:pPr>
+      <w:r>
+        <w:rPr>
+          <w:lang w:val="en-US"/>
+        </w:rPr>
+        <w:t xml:space="preserve">The enrollment process can take a little while, so a progress bar will indicate the progress. Once successful, the </w:t>
+      </w:r>
+      <w:r>
+        <w:rPr>
+          <w:lang w:val="en-US"/>
+        </w:rPr>
+        <w:t>dialog</w:t>
+      </w:r>
+      <w:r>
+        <w:rPr>
+          <w:lang w:val="en-US"/>
+        </w:rPr>
+        <w:t xml:space="preserve"> will close and the newly enrolled Yubikey is displayed</w:t>
+      </w:r>
+      <w:r>
+        <w:rPr>
+          <w:lang w:val="en-US"/>
+        </w:rPr>
+        <w:t xml:space="preserve"> in the users list</w:t>
+      </w:r>
+      <w:r>
+        <w:rPr>
+          <w:lang w:val="en-US"/>
+        </w:rPr>
+        <w:t xml:space="preserve">. </w:t>
+      </w:r>
+      <w:r>
+        <w:rPr>
+          <w:lang w:val="en-US"/>
+        </w:rPr>
+        <w:t xml:space="preserve">Users will be saved in the </w:t>
+      </w:r>
+      <w:proofErr w:type="spellStart"/>
+      <w:r>
+        <w:rPr>
+          <w:lang w:val="en-US"/>
+        </w:rPr>
+        <w:t>store.json</w:t>
+      </w:r>
+      <w:proofErr w:type="spellEnd"/>
+      <w:r>
+        <w:rPr>
+          <w:lang w:val="en-US"/>
+        </w:rPr>
+        <w:t xml:space="preserve"> file inside the application directory.</w:t>
+      </w:r>
+    </w:p>
+    <w:p>
+      <w:pPr>
+        <w:rPr>
+          <w:rFonts w:asciiTheme="majorHAnsi" w:eastAsiaTheme="majorEastAsia" w:hAnsiTheme="majorHAnsi" w:cstheme="majorBidi"/>
+          <w:color w:val="2E74B5" w:themeColor="accent1" w:themeShade="BF"/>
+          <w:sz w:val="26"/>
+          <w:szCs w:val="26"/>
+          <w:lang w:val="en-US"/>
+        </w:rPr>
+      </w:pPr>
+      <w:r>
+        <w:rPr>
+          <w:lang w:val="en-US"/>
+        </w:rPr>
+        <w:br w:type="page"/>
+      </w:r>
+    </w:p>
+    <w:p>
+      <w:pPr>
+        <w:pStyle w:val="Heading2"/>
+        <w:rPr>
+          <w:lang w:val="en-US"/>
+        </w:rPr>
+      </w:pPr>
+      <w:bookmarkStart w:id="9" w:name="_Toc422075826"/>
+      <w:r>
+        <w:rPr>
+          <w:lang w:val="en-US"/>
+        </w:rPr>
+        <w:lastRenderedPageBreak/>
+        <w:t xml:space="preserve">Terminating a Yubikey </w:t>
+      </w:r>
+      <w:r>
+        <w:rPr>
+          <w:lang w:val="en-US"/>
+        </w:rPr>
+        <w:t>Smartcard</w:t>
+      </w:r>
+      <w:bookmarkEnd w:id="9"/>
+    </w:p>
+    <w:p>
+      <w:pPr>
+        <w:rPr>
+          <w:lang w:val="en-US"/>
+        </w:rPr>
+      </w:pPr>
+      <w:r>
+        <w:rPr>
+          <w:lang w:val="en-US"/>
+        </w:rPr>
+        <w:t xml:space="preserve">This is the normal method of wiping a </w:t>
+      </w:r>
+      <w:r>
+        <w:rPr>
+          <w:lang w:val="en-US"/>
+        </w:rPr>
+        <w:t>Smartcard</w:t>
+      </w:r>
+      <w:r>
+        <w:rPr>
+          <w:lang w:val="en-US"/>
+        </w:rPr>
+        <w:t xml:space="preserve"> as it will simultaneously revoke the active certificate and reset the </w:t>
+      </w:r>
+      <w:r>
+        <w:rPr>
+          <w:lang w:val="en-US"/>
+        </w:rPr>
+        <w:t>Smartcard</w:t>
+      </w:r>
+      <w:r>
+        <w:rPr>
+          <w:lang w:val="en-US"/>
+        </w:rPr>
+        <w:t xml:space="preserve"> (making it possible to use the card again).</w:t>
+      </w:r>
+      <w:r>
+        <w:rPr>
+          <w:lang w:val="en-US"/>
+        </w:rPr>
+        <w:t xml:space="preserve"> Right-click a user in the users list, click </w:t>
+      </w:r>
+      <w:r>
+        <w:rPr>
+          <w:i/>
+          <w:lang w:val="en-US"/>
+        </w:rPr>
+        <w:t>Revocation</w:t>
+      </w:r>
+      <w:r>
+        <w:rPr>
+          <w:lang w:val="en-US"/>
+        </w:rPr>
+        <w:t xml:space="preserve"> and click the </w:t>
+      </w:r>
+      <w:r>
+        <w:rPr>
+          <w:i/>
+          <w:lang w:val="en-US"/>
+        </w:rPr>
+        <w:t>Terminate</w:t>
+      </w:r>
+      <w:r>
+        <w:rPr>
+          <w:lang w:val="en-US"/>
+        </w:rPr>
+        <w:t xml:space="preserve"> action. </w:t>
+      </w:r>
+    </w:p>
+    <w:p>
+      <w:pPr>
+        <w:jc w:val="center"/>
+        <w:rPr>
+          <w:lang w:val="en-US"/>
+        </w:rPr>
+      </w:pPr>
+      <w:r>
+        <w:rPr>
+          <w:noProof/>
+          <w:lang w:eastAsia="da-DK"/>
+        </w:rPr>
+        <w:drawing>
+          <wp:inline distT="0" distB="0" distL="0" distR="0" wp14:anchorId="00C883D1" wp14:editId="27758CBE">
+            <wp:extent cx="6120130" cy="3503930"/>
+            <wp:effectExtent l="0" t="0" r="0" b="1270"/>
+            <wp:docPr id="22" name="Picture 22"/>
+            <wp:cNvGraphicFramePr>
+              <a:graphicFrameLocks xmlns:a="http://schemas.openxmlformats.org/drawingml/2006/main" noChangeAspect="1"/>
+            </wp:cNvGraphicFramePr>
+            <a:graphic xmlns:a="http://schemas.openxmlformats.org/drawingml/2006/main">
+              <a:graphicData uri="http://schemas.openxmlformats.org/drawingml/2006/picture">
+                <pic:pic xmlns:pic="http://schemas.openxmlformats.org/drawingml/2006/picture">
+                  <pic:nvPicPr>
+                    <pic:cNvPr id="1" name=""/>
+                    <pic:cNvPicPr/>
+                  </pic:nvPicPr>
+                  <pic:blipFill>
+                    <a:blip r:embed="rId21"/>
+                    <a:stretch>
+                      <a:fillRect/>
+                    </a:stretch>
+                  </pic:blipFill>
+                  <pic:spPr>
+                    <a:xfrm>
+                      <a:off x="0" y="0"/>
+                      <a:ext cx="6120130" cy="3503930"/>
+                    </a:xfrm>
+                    <a:prstGeom prst="rect">
+                      <a:avLst/>
+                    </a:prstGeom>
+                  </pic:spPr>
+                </pic:pic>
+              </a:graphicData>
+            </a:graphic>
+          </wp:inline>
+        </w:drawing>
+      </w:r>
+    </w:p>
+    <w:p>
+      <w:pPr>
+        <w:jc w:val="center"/>
+        <w:rPr>
+          <w:lang w:val="en-US"/>
+        </w:rPr>
+      </w:pPr>
+      <w:r>
+        <w:rPr>
+          <w:lang w:val="en-US"/>
+        </w:rPr>
+        <w:t>The application will ask to confirm the operation.</w:t>
+      </w:r>
+    </w:p>
+    <w:p>
+      <w:pPr>
+        <w:jc w:val="center"/>
+        <w:rPr>
+          <w:lang w:val="en-US"/>
+        </w:rPr>
+      </w:pPr>
+      <w:r>
+        <w:rPr>
+          <w:noProof/>
+          <w:lang w:eastAsia="da-DK"/>
+        </w:rPr>
+        <w:drawing>
+          <wp:inline distT="0" distB="0" distL="0" distR="0" wp14:anchorId="63A5281E" wp14:editId="5200FD19">
+            <wp:extent cx="3811219" cy="1759616"/>
+            <wp:effectExtent l="0" t="0" r="0" b="0"/>
+            <wp:docPr id="3" name="Picture 3"/>
+            <wp:cNvGraphicFramePr>
+              <a:graphicFrameLocks xmlns:a="http://schemas.openxmlformats.org/drawingml/2006/main" noChangeAspect="1"/>
+            </wp:cNvGraphicFramePr>
+            <a:graphic xmlns:a="http://schemas.openxmlformats.org/drawingml/2006/main">
+              <a:graphicData uri="http://schemas.openxmlformats.org/drawingml/2006/picture">
+                <pic:pic xmlns:pic="http://schemas.openxmlformats.org/drawingml/2006/picture">
+                  <pic:nvPicPr>
+                    <pic:cNvPr id="1" name=""/>
+                    <pic:cNvPicPr/>
+                  </pic:nvPicPr>
+                  <pic:blipFill>
+                    <a:blip r:embed="rId22"/>
+                    <a:stretch>
+                      <a:fillRect/>
+                    </a:stretch>
+                  </pic:blipFill>
+                  <pic:spPr>
+                    <a:xfrm>
+                      <a:off x="0" y="0"/>
+                      <a:ext cx="3850330" cy="1777673"/>
+                    </a:xfrm>
+                    <a:prstGeom prst="rect">
+                      <a:avLst/>
+                    </a:prstGeom>
+                  </pic:spPr>
+                </pic:pic>
+              </a:graphicData>
+            </a:graphic>
+          </wp:inline>
+        </w:drawing>
+      </w:r>
+    </w:p>
+    <w:p>
+      <w:pPr>
+        <w:rPr>
+          <w:rFonts w:asciiTheme="majorHAnsi" w:eastAsiaTheme="majorEastAsia" w:hAnsiTheme="majorHAnsi" w:cstheme="majorBidi"/>
+          <w:color w:val="2E74B5" w:themeColor="accent1" w:themeShade="BF"/>
+          <w:sz w:val="26"/>
+          <w:szCs w:val="26"/>
+          <w:lang w:val="en-US"/>
+        </w:rPr>
+      </w:pPr>
+      <w:r>
+        <w:rPr>
+          <w:lang w:val="en-US"/>
+        </w:rPr>
+        <w:t xml:space="preserve">Terminating a Yubikey will in addition to revoking the associated certificate, remove it from the user database. If you wish to simply revoke the certificate without removing it from the user database, right click the user, click </w:t>
+      </w:r>
+      <w:r>
+        <w:rPr>
+          <w:i/>
+          <w:lang w:val="en-US"/>
+        </w:rPr>
+        <w:t>Revocation</w:t>
+      </w:r>
+      <w:r>
+        <w:rPr>
+          <w:lang w:val="en-US"/>
+        </w:rPr>
+        <w:t xml:space="preserve"> and then </w:t>
+      </w:r>
+      <w:proofErr w:type="gramStart"/>
+      <w:r>
+        <w:rPr>
+          <w:i/>
+          <w:lang w:val="en-US"/>
+        </w:rPr>
+        <w:t>Revoke</w:t>
+      </w:r>
+      <w:proofErr w:type="gramEnd"/>
+      <w:r>
+        <w:rPr>
+          <w:lang w:val="en-US"/>
+        </w:rPr>
+        <w:t>. You will then be presented with a confirmation dialog to revoke the certificate.</w:t>
+      </w:r>
+      <w:r>
+        <w:rPr>
+          <w:lang w:val="en-US"/>
+        </w:rPr>
+        <w:br w:type="page"/>
+      </w:r>
+    </w:p>
+    <w:p>
+      <w:pPr>
+        <w:pStyle w:val="Heading2"/>
+        <w:rPr>
+          <w:lang w:val="en-US"/>
+        </w:rPr>
+      </w:pPr>
+      <w:bookmarkStart w:id="10" w:name="_Toc422075827"/>
+      <w:r>
+        <w:rPr>
+          <w:lang w:val="en-US"/>
+        </w:rPr>
+        <w:lastRenderedPageBreak/>
+        <w:t xml:space="preserve">Resetting </w:t>
+      </w:r>
+      <w:r>
+        <w:rPr>
+          <w:lang w:val="en-US"/>
+        </w:rPr>
+        <w:t>a PIN code</w:t>
+      </w:r>
+      <w:bookmarkEnd w:id="10"/>
+    </w:p>
+    <w:p>
+      <w:pPr>
+        <w:rPr>
+          <w:lang w:val="en-US"/>
+        </w:rPr>
+      </w:pPr>
+      <w:r>
+        <w:rPr>
+          <w:lang w:val="en-US"/>
+        </w:rPr>
+        <w:t xml:space="preserve">When a user has </w:t>
+      </w:r>
+      <w:r>
+        <w:rPr>
+          <w:lang w:val="en-US"/>
+        </w:rPr>
+        <w:t>forgot</w:t>
+      </w:r>
+      <w:r>
+        <w:rPr>
+          <w:lang w:val="en-US"/>
+        </w:rPr>
+        <w:t xml:space="preserve"> their PIN code or wishes to change it, it is possible directly in the application to </w:t>
+      </w:r>
+      <w:r>
+        <w:rPr>
+          <w:lang w:val="en-US"/>
+        </w:rPr>
+        <w:t>reset the PIN</w:t>
+      </w:r>
+      <w:r>
+        <w:rPr>
+          <w:lang w:val="en-US"/>
+        </w:rPr>
+        <w:t xml:space="preserve">. When </w:t>
+      </w:r>
+      <w:r>
+        <w:rPr>
+          <w:lang w:val="en-US"/>
+        </w:rPr>
+        <w:t xml:space="preserve">the </w:t>
+      </w:r>
+      <w:r>
+        <w:rPr>
+          <w:lang w:val="en-US"/>
+        </w:rPr>
+        <w:t>Yubikey</w:t>
+      </w:r>
+      <w:r>
+        <w:rPr>
+          <w:lang w:val="en-US"/>
+        </w:rPr>
+        <w:t xml:space="preserve"> was enrolled in the application, a PUK code was automatically created, which is then used to reset the PIN code of the Yubikey without losing the details on the Smartcard</w:t>
+      </w:r>
+      <w:r>
+        <w:rPr>
+          <w:lang w:val="en-US"/>
+        </w:rPr>
+        <w:t>,</w:t>
+      </w:r>
+    </w:p>
+    <w:p>
+      <w:pPr>
+        <w:jc w:val="center"/>
+        <w:rPr>
+          <w:lang w:val="en-US"/>
+        </w:rPr>
+      </w:pPr>
+      <w:r>
+        <w:rPr>
+          <w:noProof/>
+          <w:lang w:eastAsia="da-DK"/>
+        </w:rPr>
+        <w:drawing>
+          <wp:inline distT="0" distB="0" distL="0" distR="0" wp14:anchorId="5163D02F" wp14:editId="2C0AD3DF">
+            <wp:extent cx="2686050" cy="1981200"/>
+            <wp:effectExtent l="0" t="0" r="0" b="0"/>
+            <wp:docPr id="1" name="Picture 1"/>
+            <wp:cNvGraphicFramePr>
+              <a:graphicFrameLocks xmlns:a="http://schemas.openxmlformats.org/drawingml/2006/main" noChangeAspect="1"/>
+            </wp:cNvGraphicFramePr>
+            <a:graphic xmlns:a="http://schemas.openxmlformats.org/drawingml/2006/main">
+              <a:graphicData uri="http://schemas.openxmlformats.org/drawingml/2006/picture">
+                <pic:pic xmlns:pic="http://schemas.openxmlformats.org/drawingml/2006/picture">
+                  <pic:nvPicPr>
+                    <pic:cNvPr id="1" name=""/>
+                    <pic:cNvPicPr/>
+                  </pic:nvPicPr>
+                  <pic:blipFill>
+                    <a:blip r:embed="rId23"/>
+                    <a:stretch>
+                      <a:fillRect/>
+                    </a:stretch>
+                  </pic:blipFill>
+                  <pic:spPr>
+                    <a:xfrm>
+                      <a:off x="0" y="0"/>
+                      <a:ext cx="2686050" cy="1981200"/>
+                    </a:xfrm>
+                    <a:prstGeom prst="rect">
+                      <a:avLst/>
+                    </a:prstGeom>
+                  </pic:spPr>
+                </pic:pic>
+              </a:graphicData>
+            </a:graphic>
+          </wp:inline>
+        </w:drawing>
+      </w:r>
+    </w:p>
+    <w:p>
+      <w:pPr>
+        <w:rPr>
+          <w:lang w:val="en-US"/>
+        </w:rPr>
+      </w:pPr>
+      <w:r>
+        <w:rPr>
+          <w:lang w:val="en-US"/>
+        </w:rPr>
+        <w:t xml:space="preserve">Enter the new PIN code and click </w:t>
+      </w:r>
+      <w:r>
+        <w:rPr>
+          <w:i/>
+          <w:lang w:val="en-US"/>
+        </w:rPr>
+        <w:t>Reset</w:t>
+      </w:r>
+      <w:r>
+        <w:rPr>
+          <w:lang w:val="en-US"/>
+        </w:rPr>
+        <w:t>. The new PIN code will take effect immediately.</w:t>
+      </w:r>
+    </w:p>
     <w:sectPr>
-      <w:headerReference w:type="default" r:id="rId21"/>
-      <w:footerReference w:type="default" r:id="rId22"/>
+      <w:headerReference w:type="default" r:id="rId24"/>
+      <w:footerReference w:type="default" r:id="rId25"/>
       <w:pgSz w:w="11906" w:h="16838"/>
       <w:pgMar w:top="1701" w:right="1134" w:bottom="1701" w:left="1134" w:header="708" w:footer="708" w:gutter="0"/>
       <w:cols w:space="708"/>
@@ -3044,7 +2903,7 @@
           <w:rPr>
             <w:noProof/>
           </w:rPr>
-          <w:t>8</w:t>
+          <w:t>9</w:t>
         </w:r>
         <w:r>
           <w:rPr>
@@ -3080,7 +2939,7 @@
           <w:rPr>
             <w:noProof/>
           </w:rPr>
-          <w:t>8</w:t>
+          <w:t>9</w:t>
         </w:r>
         <w:r>
           <w:rPr>
@@ -3130,40 +2989,21 @@
     <w:pPr>
       <w:pStyle w:val="Header"/>
     </w:pPr>
+    <w:proofErr w:type="spellStart"/>
     <w:r>
-      <w:t>Michael Bisbjerg</w:t>
+      <w:t>Enrollment</w:t>
+    </w:r>
+    <w:proofErr w:type="spellEnd"/>
+    <w:r>
+      <w:t xml:space="preserve"> Station Manual</w:t>
     </w:r>
     <w:r>
       <w:tab/>
-    </w:r>
-    <w:proofErr w:type="spellStart"/>
-    <w:r>
-      <w:t>Enrollme</w:t>
-    </w:r>
-    <w:r>
-      <w:t>nt</w:t>
-    </w:r>
-    <w:proofErr w:type="spellEnd"/>
-    <w:r>
-      <w:t xml:space="preserve"> Station GUI Manual</w:t>
     </w:r>
     <w:r>
       <w:tab/>
       <w:t>2015-06-14</w:t>
     </w:r>
-  </w:p>
-  <w:p>
-    <w:pPr>
-      <w:pStyle w:val="Header"/>
-    </w:pPr>
-    <w:hyperlink r:id="rId1" w:history="1">
-      <w:r>
-        <w:rPr>
-          <w:rStyle w:val="Hyperlink"/>
-        </w:rPr>
-        <w:t>mike@csis.dk</w:t>
-      </w:r>
-    </w:hyperlink>
     <w:r>
       <w:tab/>
     </w:r>
@@ -4061,6 +3901,40 @@
       <w:spacing w:after="0" w:line="240" w:lineRule="auto"/>
     </w:pPr>
   </w:style>
+  <w:style w:type="paragraph" w:styleId="Title">
+    <w:name w:val="Title"/>
+    <w:basedOn w:val="Normal"/>
+    <w:next w:val="Normal"/>
+    <w:link w:val="TitleChar"/>
+    <w:uiPriority w:val="10"/>
+    <w:qFormat/>
+    <w:rsid w:val="00290883"/>
+    <w:pPr>
+      <w:spacing w:after="0" w:line="240" w:lineRule="auto"/>
+      <w:contextualSpacing/>
+    </w:pPr>
+    <w:rPr>
+      <w:rFonts w:asciiTheme="majorHAnsi" w:eastAsiaTheme="majorEastAsia" w:hAnsiTheme="majorHAnsi" w:cstheme="majorBidi"/>
+      <w:spacing w:val="-10"/>
+      <w:kern w:val="28"/>
+      <w:sz w:val="56"/>
+      <w:szCs w:val="56"/>
+    </w:rPr>
+  </w:style>
+  <w:style w:type="character" w:customStyle="1" w:styleId="TitleChar">
+    <w:name w:val="Title Char"/>
+    <w:basedOn w:val="DefaultParagraphFont"/>
+    <w:link w:val="Title"/>
+    <w:uiPriority w:val="10"/>
+    <w:rsid w:val="00290883"/>
+    <w:rPr>
+      <w:rFonts w:asciiTheme="majorHAnsi" w:eastAsiaTheme="majorEastAsia" w:hAnsiTheme="majorHAnsi" w:cstheme="majorBidi"/>
+      <w:spacing w:val="-10"/>
+      <w:kern w:val="28"/>
+      <w:sz w:val="56"/>
+      <w:szCs w:val="56"/>
+    </w:rPr>
+  </w:style>
 </w:styles>
 </file>
 
@@ -4330,7 +4204,7 @@
 </file>
 
 <file path=customXml/itemProps1.xml><?xml version="1.0" encoding="utf-8"?>
-<ds:datastoreItem xmlns:ds="http://schemas.openxmlformats.org/officeDocument/2006/customXml" ds:itemID="{85046953-DB2B-42AD-B57A-DB9C119C44A6}">
+<ds:datastoreItem xmlns:ds="http://schemas.openxmlformats.org/officeDocument/2006/customXml" ds:itemID="{72F8BA94-7B3A-4400-9922-53D24B17307A}">
   <ds:schemaRefs>
     <ds:schemaRef ds:uri="http://schemas.openxmlformats.org/officeDocument/2006/bibliography"/>
   </ds:schemaRefs>

</xml_diff>

<commit_message>
Prototype troubleshooting for a common issue
</commit_message>
<xml_diff>
--- a/Manual-GUI.docx
+++ b/Manual-GUI.docx
@@ -1,6 +1,6 @@
 
 <file path=word/document.xml><?xml version="1.0" encoding="utf-8"?>
-<w:document xmlns:wpc="http://schemas.microsoft.com/office/word/2010/wordprocessingCanvas" xmlns:mc="http://schemas.openxmlformats.org/markup-compatibility/2006" xmlns:o="urn:schemas-microsoft-com:office:office" xmlns:r="http://schemas.openxmlformats.org/officeDocument/2006/relationships" xmlns:m="http://schemas.openxmlformats.org/officeDocument/2006/math" xmlns:v="urn:schemas-microsoft-com:vml" xmlns:wp14="http://schemas.microsoft.com/office/word/2010/wordprocessingDrawing" xmlns:wp="http://schemas.openxmlformats.org/drawingml/2006/wordprocessingDrawing" xmlns:w10="urn:schemas-microsoft-com:office:word" xmlns:w="http://schemas.openxmlformats.org/wordprocessingml/2006/main" xmlns:w14="http://schemas.microsoft.com/office/word/2010/wordml" xmlns:w15="http://schemas.microsoft.com/office/word/2012/wordml" xmlns:wpg="http://schemas.microsoft.com/office/word/2010/wordprocessingGroup" xmlns:wpi="http://schemas.microsoft.com/office/word/2010/wordprocessingInk" xmlns:wne="http://schemas.microsoft.com/office/word/2006/wordml" xmlns:wps="http://schemas.microsoft.com/office/word/2010/wordprocessingShape" mc:Ignorable="w14 w15 wp14">
+<w:document xmlns:wpc="http://schemas.microsoft.com/office/word/2010/wordprocessingCanvas" xmlns:cx="http://schemas.microsoft.com/office/drawing/2014/chartex" xmlns:cx1="http://schemas.microsoft.com/office/drawing/2015/9/8/chartex" xmlns:mc="http://schemas.openxmlformats.org/markup-compatibility/2006" xmlns:o="urn:schemas-microsoft-com:office:office" xmlns:r="http://schemas.openxmlformats.org/officeDocument/2006/relationships" xmlns:m="http://schemas.openxmlformats.org/officeDocument/2006/math" xmlns:v="urn:schemas-microsoft-com:vml" xmlns:wp14="http://schemas.microsoft.com/office/word/2010/wordprocessingDrawing" xmlns:wp="http://schemas.openxmlformats.org/drawingml/2006/wordprocessingDrawing" xmlns:w10="urn:schemas-microsoft-com:office:word" xmlns:w="http://schemas.openxmlformats.org/wordprocessingml/2006/main" xmlns:w14="http://schemas.microsoft.com/office/word/2010/wordml" xmlns:w15="http://schemas.microsoft.com/office/word/2012/wordml" xmlns:w16se="http://schemas.microsoft.com/office/word/2015/wordml/symex" xmlns:wpg="http://schemas.microsoft.com/office/word/2010/wordprocessingGroup" xmlns:wpi="http://schemas.microsoft.com/office/word/2010/wordprocessingInk" xmlns:wne="http://schemas.microsoft.com/office/word/2006/wordml" xmlns:wps="http://schemas.microsoft.com/office/word/2010/wordprocessingShape" mc:Ignorable="w14 w15 w16se wp14">
   <w:body>
     <w:p>
       <w:pPr>
@@ -115,12 +115,7 @@
           </w:pPr>
           <w:r>
             <w:lastRenderedPageBreak/>
-            <w:t>Table</w:t>
-          </w:r>
-          <w:bookmarkStart w:id="0" w:name="_GoBack"/>
-          <w:bookmarkEnd w:id="0"/>
-          <w:r>
-            <w:t xml:space="preserve"> of Contents</w:t>
+            <w:t>Table of Contents</w:t>
           </w:r>
         </w:p>
         <w:p>
@@ -132,7 +127,7 @@
             <w:rPr>
               <w:rFonts w:eastAsiaTheme="minorEastAsia"/>
               <w:noProof/>
-              <w:lang w:eastAsia="da-DK"/>
+              <w:lang w:val="en-US"/>
             </w:rPr>
           </w:pPr>
           <w:r>
@@ -144,7 +139,7 @@
           <w:r>
             <w:fldChar w:fldCharType="separate"/>
           </w:r>
-          <w:hyperlink w:anchor="_Toc422134859" w:history="1">
+          <w:hyperlink w:anchor="_Toc460506120" w:history="1">
             <w:r>
               <w:rPr>
                 <w:rStyle w:val="Hyperlink"/>
@@ -172,7 +167,7 @@
                 <w:noProof/>
                 <w:webHidden/>
               </w:rPr>
-              <w:instrText xml:space="preserve"> PAGEREF _Toc422134859 \h </w:instrText>
+              <w:instrText xml:space="preserve"> PAGEREF _Toc460506120 \h </w:instrText>
             </w:r>
             <w:r>
               <w:rPr>
@@ -212,10 +207,10 @@
             <w:rPr>
               <w:rFonts w:eastAsiaTheme="minorEastAsia"/>
               <w:noProof/>
-              <w:lang w:eastAsia="da-DK"/>
+              <w:lang w:val="en-US"/>
             </w:rPr>
           </w:pPr>
-          <w:hyperlink w:anchor="_Toc422134860" w:history="1">
+          <w:hyperlink w:anchor="_Toc460506121" w:history="1">
             <w:r>
               <w:rPr>
                 <w:rStyle w:val="Hyperlink"/>
@@ -243,7 +238,7 @@
                 <w:noProof/>
                 <w:webHidden/>
               </w:rPr>
-              <w:instrText xml:space="preserve"> PAGEREF _Toc422134860 \h </w:instrText>
+              <w:instrText xml:space="preserve"> PAGEREF _Toc460506121 \h </w:instrText>
             </w:r>
             <w:r>
               <w:rPr>
@@ -283,10 +278,10 @@
             <w:rPr>
               <w:rFonts w:eastAsiaTheme="minorEastAsia"/>
               <w:noProof/>
-              <w:lang w:eastAsia="da-DK"/>
+              <w:lang w:val="en-US"/>
             </w:rPr>
           </w:pPr>
-          <w:hyperlink w:anchor="_Toc422134861" w:history="1">
+          <w:hyperlink w:anchor="_Toc460506122" w:history="1">
             <w:r>
               <w:rPr>
                 <w:rStyle w:val="Hyperlink"/>
@@ -314,7 +309,7 @@
                 <w:noProof/>
                 <w:webHidden/>
               </w:rPr>
-              <w:instrText xml:space="preserve"> PAGEREF _Toc422134861 \h </w:instrText>
+              <w:instrText xml:space="preserve"> PAGEREF _Toc460506122 \h </w:instrText>
             </w:r>
             <w:r>
               <w:rPr>
@@ -354,10 +349,10 @@
             <w:rPr>
               <w:rFonts w:eastAsiaTheme="minorEastAsia"/>
               <w:noProof/>
-              <w:lang w:eastAsia="da-DK"/>
+              <w:lang w:val="en-US"/>
             </w:rPr>
           </w:pPr>
-          <w:hyperlink w:anchor="_Toc422134862" w:history="1">
+          <w:hyperlink w:anchor="_Toc460506123" w:history="1">
             <w:r>
               <w:rPr>
                 <w:rStyle w:val="Hyperlink"/>
@@ -385,7 +380,7 @@
                 <w:noProof/>
                 <w:webHidden/>
               </w:rPr>
-              <w:instrText xml:space="preserve"> PAGEREF _Toc422134862 \h </w:instrText>
+              <w:instrText xml:space="preserve"> PAGEREF _Toc460506123 \h </w:instrText>
             </w:r>
             <w:r>
               <w:rPr>
@@ -425,10 +420,10 @@
             <w:rPr>
               <w:rFonts w:eastAsiaTheme="minorEastAsia"/>
               <w:noProof/>
-              <w:lang w:eastAsia="da-DK"/>
+              <w:lang w:val="en-US"/>
             </w:rPr>
           </w:pPr>
-          <w:hyperlink w:anchor="_Toc422134863" w:history="1">
+          <w:hyperlink w:anchor="_Toc460506124" w:history="1">
             <w:r>
               <w:rPr>
                 <w:rStyle w:val="Hyperlink"/>
@@ -456,7 +451,7 @@
                 <w:noProof/>
                 <w:webHidden/>
               </w:rPr>
-              <w:instrText xml:space="preserve"> PAGEREF _Toc422134863 \h </w:instrText>
+              <w:instrText xml:space="preserve"> PAGEREF _Toc460506124 \h </w:instrText>
             </w:r>
             <w:r>
               <w:rPr>
@@ -496,10 +491,10 @@
             <w:rPr>
               <w:rFonts w:eastAsiaTheme="minorEastAsia"/>
               <w:noProof/>
-              <w:lang w:eastAsia="da-DK"/>
+              <w:lang w:val="en-US"/>
             </w:rPr>
           </w:pPr>
-          <w:hyperlink w:anchor="_Toc422134864" w:history="1">
+          <w:hyperlink w:anchor="_Toc460506125" w:history="1">
             <w:r>
               <w:rPr>
                 <w:rStyle w:val="Hyperlink"/>
@@ -527,7 +522,7 @@
                 <w:noProof/>
                 <w:webHidden/>
               </w:rPr>
-              <w:instrText xml:space="preserve"> PAGEREF _Toc422134864 \h </w:instrText>
+              <w:instrText xml:space="preserve"> PAGEREF _Toc460506125 \h </w:instrText>
             </w:r>
             <w:r>
               <w:rPr>
@@ -567,10 +562,10 @@
             <w:rPr>
               <w:rFonts w:eastAsiaTheme="minorEastAsia"/>
               <w:noProof/>
-              <w:lang w:eastAsia="da-DK"/>
+              <w:lang w:val="en-US"/>
             </w:rPr>
           </w:pPr>
-          <w:hyperlink w:anchor="_Toc422134865" w:history="1">
+          <w:hyperlink w:anchor="_Toc460506126" w:history="1">
             <w:r>
               <w:rPr>
                 <w:rStyle w:val="Hyperlink"/>
@@ -598,7 +593,7 @@
                 <w:noProof/>
                 <w:webHidden/>
               </w:rPr>
-              <w:instrText xml:space="preserve"> PAGEREF _Toc422134865 \h </w:instrText>
+              <w:instrText xml:space="preserve"> PAGEREF _Toc460506126 \h </w:instrText>
             </w:r>
             <w:r>
               <w:rPr>
@@ -638,10 +633,10 @@
             <w:rPr>
               <w:rFonts w:eastAsiaTheme="minorEastAsia"/>
               <w:noProof/>
-              <w:lang w:eastAsia="da-DK"/>
+              <w:lang w:val="en-US"/>
             </w:rPr>
           </w:pPr>
-          <w:hyperlink w:anchor="_Toc422134866" w:history="1">
+          <w:hyperlink w:anchor="_Toc460506127" w:history="1">
             <w:r>
               <w:rPr>
                 <w:rStyle w:val="Hyperlink"/>
@@ -669,7 +664,7 @@
                 <w:noProof/>
                 <w:webHidden/>
               </w:rPr>
-              <w:instrText xml:space="preserve"> PAGEREF _Toc422134866 \h </w:instrText>
+              <w:instrText xml:space="preserve"> PAGEREF _Toc460506127 \h </w:instrText>
             </w:r>
             <w:r>
               <w:rPr>
@@ -709,10 +704,10 @@
             <w:rPr>
               <w:rFonts w:eastAsiaTheme="minorEastAsia"/>
               <w:noProof/>
-              <w:lang w:eastAsia="da-DK"/>
+              <w:lang w:val="en-US"/>
             </w:rPr>
           </w:pPr>
-          <w:hyperlink w:anchor="_Toc422134867" w:history="1">
+          <w:hyperlink w:anchor="_Toc460506128" w:history="1">
             <w:r>
               <w:rPr>
                 <w:rStyle w:val="Hyperlink"/>
@@ -740,7 +735,7 @@
                 <w:noProof/>
                 <w:webHidden/>
               </w:rPr>
-              <w:instrText xml:space="preserve"> PAGEREF _Toc422134867 \h </w:instrText>
+              <w:instrText xml:space="preserve"> PAGEREF _Toc460506128 \h </w:instrText>
             </w:r>
             <w:r>
               <w:rPr>
@@ -780,10 +775,10 @@
             <w:rPr>
               <w:rFonts w:eastAsiaTheme="minorEastAsia"/>
               <w:noProof/>
-              <w:lang w:eastAsia="da-DK"/>
+              <w:lang w:val="en-US"/>
             </w:rPr>
           </w:pPr>
-          <w:hyperlink w:anchor="_Toc422134868" w:history="1">
+          <w:hyperlink w:anchor="_Toc460506129" w:history="1">
             <w:r>
               <w:rPr>
                 <w:rStyle w:val="Hyperlink"/>
@@ -811,7 +806,149 @@
                 <w:noProof/>
                 <w:webHidden/>
               </w:rPr>
-              <w:instrText xml:space="preserve"> PAGEREF _Toc422134868 \h </w:instrText>
+              <w:instrText xml:space="preserve"> PAGEREF _Toc460506129 \h </w:instrText>
+            </w:r>
+            <w:r>
+              <w:rPr>
+                <w:noProof/>
+                <w:webHidden/>
+              </w:rPr>
+            </w:r>
+            <w:r>
+              <w:rPr>
+                <w:noProof/>
+                <w:webHidden/>
+              </w:rPr>
+              <w:fldChar w:fldCharType="separate"/>
+            </w:r>
+            <w:r>
+              <w:rPr>
+                <w:noProof/>
+                <w:webHidden/>
+              </w:rPr>
+              <w:t>9</w:t>
+            </w:r>
+            <w:r>
+              <w:rPr>
+                <w:noProof/>
+                <w:webHidden/>
+              </w:rPr>
+              <w:fldChar w:fldCharType="end"/>
+            </w:r>
+          </w:hyperlink>
+        </w:p>
+        <w:p>
+          <w:pPr>
+            <w:pStyle w:val="TOC1"/>
+            <w:tabs>
+              <w:tab w:val="right" w:leader="dot" w:pos="9628"/>
+            </w:tabs>
+            <w:rPr>
+              <w:rFonts w:eastAsiaTheme="minorEastAsia"/>
+              <w:noProof/>
+              <w:lang w:val="en-US"/>
+            </w:rPr>
+          </w:pPr>
+          <w:hyperlink w:anchor="_Toc460506130" w:history="1">
+            <w:r>
+              <w:rPr>
+                <w:rStyle w:val="Hyperlink"/>
+                <w:noProof/>
+                <w:lang w:val="en-US"/>
+              </w:rPr>
+              <w:t>Troubleshooting</w:t>
+            </w:r>
+            <w:r>
+              <w:rPr>
+                <w:noProof/>
+                <w:webHidden/>
+              </w:rPr>
+              <w:tab/>
+            </w:r>
+            <w:r>
+              <w:rPr>
+                <w:noProof/>
+                <w:webHidden/>
+              </w:rPr>
+              <w:fldChar w:fldCharType="begin"/>
+            </w:r>
+            <w:r>
+              <w:rPr>
+                <w:noProof/>
+                <w:webHidden/>
+              </w:rPr>
+              <w:instrText xml:space="preserve"> PAGEREF _Toc460506130 \h </w:instrText>
+            </w:r>
+            <w:r>
+              <w:rPr>
+                <w:noProof/>
+                <w:webHidden/>
+              </w:rPr>
+            </w:r>
+            <w:r>
+              <w:rPr>
+                <w:noProof/>
+                <w:webHidden/>
+              </w:rPr>
+              <w:fldChar w:fldCharType="separate"/>
+            </w:r>
+            <w:r>
+              <w:rPr>
+                <w:noProof/>
+                <w:webHidden/>
+              </w:rPr>
+              <w:t>9</w:t>
+            </w:r>
+            <w:r>
+              <w:rPr>
+                <w:noProof/>
+                <w:webHidden/>
+              </w:rPr>
+              <w:fldChar w:fldCharType="end"/>
+            </w:r>
+          </w:hyperlink>
+        </w:p>
+        <w:p>
+          <w:pPr>
+            <w:pStyle w:val="TOC2"/>
+            <w:tabs>
+              <w:tab w:val="right" w:leader="dot" w:pos="9628"/>
+            </w:tabs>
+            <w:rPr>
+              <w:rFonts w:eastAsiaTheme="minorEastAsia"/>
+              <w:noProof/>
+              <w:lang w:val="en-US"/>
+            </w:rPr>
+          </w:pPr>
+          <w:hyperlink w:anchor="_Toc460506131" w:history="1">
+            <w:r>
+              <w:rPr>
+                <w:rStyle w:val="Hyperlink"/>
+                <w:noProof/>
+                <w:lang w:val="en-US"/>
+              </w:rPr>
+              <w:t>COM Class not registered</w:t>
+            </w:r>
+            <w:r>
+              <w:rPr>
+                <w:noProof/>
+                <w:webHidden/>
+              </w:rPr>
+              <w:tab/>
+            </w:r>
+            <w:r>
+              <w:rPr>
+                <w:noProof/>
+                <w:webHidden/>
+              </w:rPr>
+              <w:fldChar w:fldCharType="begin"/>
+            </w:r>
+            <w:r>
+              <w:rPr>
+                <w:noProof/>
+                <w:webHidden/>
+              </w:rPr>
+              <w:instrText xml:space="preserve"> PAGEREF _Toc460506131 \h </w:instrText>
             </w:r>
             <w:r>
               <w:rPr>
@@ -861,14 +998,14 @@
           <w:lang w:val="en-US"/>
         </w:rPr>
       </w:pPr>
-      <w:bookmarkStart w:id="1" w:name="_Toc422134859"/>
+      <w:bookmarkStart w:id="0" w:name="_Toc460506120"/>
       <w:r>
         <w:rPr>
           <w:lang w:val="en-US"/>
         </w:rPr>
         <w:t>Introduction</w:t>
       </w:r>
-      <w:bookmarkEnd w:id="1"/>
+      <w:bookmarkEnd w:id="0"/>
     </w:p>
     <w:p>
       <w:pPr>
@@ -931,7 +1068,15 @@
         <w:rPr>
           <w:lang w:val="en-US"/>
         </w:rPr>
-        <w:t>Premium with CCID functionality</w:t>
+        <w:t>P</w:t>
+      </w:r>
+      <w:bookmarkStart w:id="1" w:name="_GoBack"/>
+      <w:bookmarkEnd w:id="1"/>
+      <w:r>
+        <w:rPr>
+          <w:lang w:val="en-US"/>
+        </w:rPr>
+        <w:t>remium with CCID functionality</w:t>
       </w:r>
       <w:r>
         <w:rPr>
@@ -996,7 +1141,7 @@
           <w:lang w:val="en-US"/>
         </w:rPr>
       </w:pPr>
-      <w:bookmarkStart w:id="2" w:name="_Toc422134860"/>
+      <w:bookmarkStart w:id="2" w:name="_Toc460506121"/>
       <w:r>
         <w:rPr>
           <w:lang w:val="en-US"/>
@@ -1174,7 +1319,7 @@
           <w:lang w:val="en-US"/>
         </w:rPr>
       </w:pPr>
-      <w:bookmarkStart w:id="3" w:name="_Toc422134861"/>
+      <w:bookmarkStart w:id="3" w:name="_Toc460506122"/>
       <w:r>
         <w:rPr>
           <w:lang w:val="en-US"/>
@@ -1264,7 +1409,7 @@
           <w:lang w:val="en-US"/>
         </w:rPr>
       </w:pPr>
-      <w:bookmarkStart w:id="4" w:name="_Toc422134862"/>
+      <w:bookmarkStart w:id="4" w:name="_Toc460506123"/>
       <w:r>
         <w:rPr>
           <w:lang w:val="en-US"/>
@@ -1307,10 +1452,10 @@
       <w:r>
         <w:rPr>
           <w:noProof/>
-          <w:lang w:eastAsia="da-DK"/>
+          <w:lang w:val="en-US"/>
         </w:rPr>
         <w:drawing>
-          <wp:inline distT="0" distB="0" distL="0" distR="0" wp14:anchorId="39A18289" wp14:editId="0419A4C1">
+          <wp:inline distT="0" distB="0" distL="0" distR="0" wp14:anchorId="35B50306" wp14:editId="7C41BE37">
             <wp:extent cx="6115050" cy="2990850"/>
             <wp:effectExtent l="0" t="0" r="0" b="0"/>
             <wp:docPr id="9" name="Picture 9"/>
@@ -1434,7 +1579,7 @@
           <w:lang w:val="en-US"/>
         </w:rPr>
       </w:pPr>
-      <w:bookmarkStart w:id="5" w:name="_Toc422134863"/>
+      <w:bookmarkStart w:id="5" w:name="_Toc460506124"/>
       <w:r>
         <w:rPr>
           <w:lang w:val="en-US"/>
@@ -1506,10 +1651,10 @@
       <w:r>
         <w:rPr>
           <w:noProof/>
-          <w:lang w:eastAsia="da-DK"/>
+          <w:lang w:val="en-US"/>
         </w:rPr>
         <w:drawing>
-          <wp:inline distT="0" distB="0" distL="0" distR="0" wp14:anchorId="66D23190" wp14:editId="28C45D05">
+          <wp:inline distT="0" distB="0" distL="0" distR="0" wp14:anchorId="012B374D" wp14:editId="71F52710">
             <wp:extent cx="6120130" cy="1419225"/>
             <wp:effectExtent l="0" t="0" r="0" b="9525"/>
             <wp:docPr id="10" name="Picture 10"/>
@@ -1642,7 +1787,7 @@
           <w:lang w:val="en-US"/>
         </w:rPr>
       </w:pPr>
-      <w:bookmarkStart w:id="6" w:name="_Toc422134864"/>
+      <w:bookmarkStart w:id="6" w:name="_Toc460506125"/>
       <w:r>
         <w:rPr>
           <w:lang w:val="en-US"/>
@@ -1786,10 +1931,10 @@
       <w:r>
         <w:rPr>
           <w:noProof/>
-          <w:lang w:eastAsia="da-DK"/>
+          <w:lang w:val="en-US"/>
         </w:rPr>
         <w:drawing>
-          <wp:inline distT="0" distB="0" distL="0" distR="0" wp14:anchorId="10315E63" wp14:editId="50FEC013">
+          <wp:inline distT="0" distB="0" distL="0" distR="0" wp14:anchorId="64E88374" wp14:editId="4707DB12">
             <wp:extent cx="4989195" cy="2355215"/>
             <wp:effectExtent l="0" t="0" r="1905" b="6985"/>
             <wp:docPr id="15" name="Picture 15" descr="C:\Users\Ian\Desktop\a.png"/>
@@ -1942,7 +2087,6 @@
         </w:rPr>
         <w:t xml:space="preserve">Fill out all the field and click </w:t>
       </w:r>
-      <w:proofErr w:type="gramStart"/>
       <w:r>
         <w:rPr>
           <w:i/>
@@ -1950,7 +2094,6 @@
         </w:rPr>
         <w:t>Save</w:t>
       </w:r>
-      <w:proofErr w:type="gramEnd"/>
       <w:r>
         <w:rPr>
           <w:lang w:val="en-US"/>
@@ -2003,7 +2146,7 @@
           <w:lang w:val="en-US"/>
         </w:rPr>
       </w:pPr>
-      <w:bookmarkStart w:id="7" w:name="_Toc422134865"/>
+      <w:bookmarkStart w:id="7" w:name="_Toc460506126"/>
       <w:r>
         <w:rPr>
           <w:lang w:val="en-US"/>
@@ -2060,10 +2203,10 @@
       <w:r>
         <w:rPr>
           <w:noProof/>
-          <w:lang w:eastAsia="da-DK"/>
+          <w:lang w:val="en-US"/>
         </w:rPr>
         <w:drawing>
-          <wp:inline distT="0" distB="0" distL="0" distR="0" wp14:anchorId="581B7703" wp14:editId="30B18D53">
+          <wp:inline distT="0" distB="0" distL="0" distR="0" wp14:anchorId="136C2AE4" wp14:editId="37B62F24">
             <wp:extent cx="6120130" cy="3503930"/>
             <wp:effectExtent l="0" t="0" r="0" b="1270"/>
             <wp:docPr id="19" name="Picture 19"/>
@@ -2190,10 +2333,10 @@
       <w:r>
         <w:rPr>
           <w:noProof/>
-          <w:lang w:eastAsia="da-DK"/>
+          <w:lang w:val="en-US"/>
         </w:rPr>
         <w:drawing>
-          <wp:inline distT="0" distB="0" distL="0" distR="0" wp14:anchorId="6709D396" wp14:editId="7AAAE3A5">
+          <wp:inline distT="0" distB="0" distL="0" distR="0" wp14:anchorId="633B4866" wp14:editId="74556677">
             <wp:extent cx="3152775" cy="2133600"/>
             <wp:effectExtent l="0" t="0" r="9525" b="0"/>
             <wp:docPr id="26" name="Picture 26"/>
@@ -2242,7 +2385,7 @@
           <w:lang w:val="en-US"/>
         </w:rPr>
       </w:pPr>
-      <w:bookmarkStart w:id="8" w:name="_Toc422134866"/>
+      <w:bookmarkStart w:id="8" w:name="_Toc460506127"/>
       <w:r>
         <w:rPr>
           <w:lang w:val="en-US"/>
@@ -2318,10 +2461,10 @@
       <w:r>
         <w:rPr>
           <w:noProof/>
-          <w:lang w:eastAsia="da-DK"/>
+          <w:lang w:val="en-US"/>
         </w:rPr>
         <w:drawing>
-          <wp:inline distT="0" distB="0" distL="0" distR="0" wp14:anchorId="26877DD3" wp14:editId="36F2C4DF">
+          <wp:inline distT="0" distB="0" distL="0" distR="0" wp14:anchorId="0B48D546" wp14:editId="042AA398">
             <wp:extent cx="3514725" cy="3057525"/>
             <wp:effectExtent l="0" t="0" r="9525" b="9525"/>
             <wp:docPr id="21" name="Picture 21"/>
@@ -2439,7 +2582,7 @@
           <w:lang w:val="en-US"/>
         </w:rPr>
       </w:pPr>
-      <w:bookmarkStart w:id="9" w:name="_Toc422134867"/>
+      <w:bookmarkStart w:id="9" w:name="_Toc460506128"/>
       <w:r>
         <w:rPr>
           <w:lang w:val="en-US"/>
@@ -2534,10 +2677,10 @@
       <w:r>
         <w:rPr>
           <w:noProof/>
-          <w:lang w:eastAsia="da-DK"/>
+          <w:lang w:val="en-US"/>
         </w:rPr>
         <w:drawing>
-          <wp:inline distT="0" distB="0" distL="0" distR="0" wp14:anchorId="00C883D1" wp14:editId="27758CBE">
+          <wp:inline distT="0" distB="0" distL="0" distR="0" wp14:anchorId="72D2A46E" wp14:editId="15FB023B">
             <wp:extent cx="6120130" cy="3503930"/>
             <wp:effectExtent l="0" t="0" r="0" b="1270"/>
             <wp:docPr id="22" name="Picture 22"/>
@@ -2597,10 +2740,10 @@
       <w:r>
         <w:rPr>
           <w:noProof/>
-          <w:lang w:eastAsia="da-DK"/>
+          <w:lang w:val="en-US"/>
         </w:rPr>
         <w:drawing>
-          <wp:inline distT="0" distB="0" distL="0" distR="0" wp14:anchorId="63A5281E" wp14:editId="5200FD19">
+          <wp:inline distT="0" distB="0" distL="0" distR="0" wp14:anchorId="5991450F" wp14:editId="3513300F">
             <wp:extent cx="3811219" cy="1759616"/>
             <wp:effectExtent l="0" t="0" r="0" b="0"/>
             <wp:docPr id="3" name="Picture 3"/>
@@ -2689,7 +2832,6 @@
         </w:rPr>
         <w:t xml:space="preserve"> and then </w:t>
       </w:r>
-      <w:proofErr w:type="gramStart"/>
       <w:r>
         <w:rPr>
           <w:i/>
@@ -2697,7 +2839,6 @@
         </w:rPr>
         <w:t>Revoke</w:t>
       </w:r>
-      <w:proofErr w:type="gramEnd"/>
       <w:r>
         <w:rPr>
           <w:lang w:val="en-US"/>
@@ -2718,7 +2859,7 @@
           <w:lang w:val="en-US"/>
         </w:rPr>
       </w:pPr>
-      <w:bookmarkStart w:id="10" w:name="_Toc422134868"/>
+      <w:bookmarkStart w:id="10" w:name="_Toc460506129"/>
       <w:r>
         <w:rPr>
           <w:lang w:val="en-US"/>
@@ -2811,10 +2952,10 @@
       <w:r>
         <w:rPr>
           <w:noProof/>
-          <w:lang w:eastAsia="da-DK"/>
+          <w:lang w:val="en-US"/>
         </w:rPr>
         <w:drawing>
-          <wp:inline distT="0" distB="0" distL="0" distR="0" wp14:anchorId="5163D02F" wp14:editId="2C0AD3DF">
+          <wp:inline distT="0" distB="0" distL="0" distR="0" wp14:anchorId="3C278099" wp14:editId="527D3C8E">
             <wp:extent cx="2686050" cy="1981200"/>
             <wp:effectExtent l="0" t="0" r="0" b="0"/>
             <wp:docPr id="1" name="Picture 1"/>
@@ -2876,9 +3017,209 @@
         <w:t>. The new PIN code will take effect immediately.</w:t>
       </w:r>
     </w:p>
+    <w:p>
+      <w:pPr>
+        <w:pStyle w:val="Heading1"/>
+        <w:rPr>
+          <w:lang w:val="en-US"/>
+        </w:rPr>
+      </w:pPr>
+      <w:bookmarkStart w:id="11" w:name="_Toc460506130"/>
+      <w:r>
+        <w:rPr>
+          <w:lang w:val="en-US"/>
+        </w:rPr>
+        <w:t>Troubleshooting</w:t>
+      </w:r>
+      <w:bookmarkEnd w:id="11"/>
+    </w:p>
+    <w:p>
+      <w:pPr>
+        <w:rPr>
+          <w:lang w:val="en-US"/>
+        </w:rPr>
+      </w:pPr>
+      <w:r>
+        <w:rPr>
+          <w:lang w:val="en-US"/>
+        </w:rPr>
+        <w:t>Occasionally, something will happen that prevents a successful enrollment or revocation of a Smart Card. This section will detail some of the more common cases, and the solutions for them.</w:t>
+      </w:r>
+    </w:p>
+    <w:p>
+      <w:pPr>
+        <w:pStyle w:val="Heading2"/>
+        <w:rPr>
+          <w:lang w:val="en-US"/>
+        </w:rPr>
+      </w:pPr>
+      <w:bookmarkStart w:id="12" w:name="_Toc460506131"/>
+      <w:r>
+        <w:rPr>
+          <w:lang w:val="en-US"/>
+        </w:rPr>
+        <w:t>COM Class not registered</w:t>
+      </w:r>
+      <w:bookmarkEnd w:id="12"/>
+    </w:p>
+    <w:p>
+      <w:pPr>
+        <w:rPr>
+          <w:lang w:val="en-US"/>
+        </w:rPr>
+      </w:pPr>
+      <w:r>
+        <w:rPr>
+          <w:lang w:val="en-US"/>
+        </w:rPr>
+        <w:t xml:space="preserve">This error typically occurs when the enrollment program is run for the first time on a computer. It will occur either when enrolling or revoking certificates, and indicates that a library used by the CSIS Enrollment Agent to communicate with the Microsoft AD CS. </w:t>
+      </w:r>
+    </w:p>
+    <w:p>
+      <w:pPr>
+        <w:jc w:val="center"/>
+        <w:rPr>
+          <w:lang w:val="en-US"/>
+        </w:rPr>
+      </w:pPr>
+      <w:r>
+        <w:rPr>
+          <w:noProof/>
+          <w:lang w:val="en-US"/>
+        </w:rPr>
+        <w:drawing>
+          <wp:inline distT="0" distB="0" distL="0" distR="0">
+            <wp:extent cx="4592320" cy="2408555"/>
+            <wp:effectExtent l="0" t="0" r="0" b="0"/>
+            <wp:docPr id="2" name="Picture 2" descr="X:\Mike\Issue01.png"/>
+            <wp:cNvGraphicFramePr>
+              <a:graphicFrameLocks xmlns:a="http://schemas.openxmlformats.org/drawingml/2006/main" noChangeAspect="1"/>
+            </wp:cNvGraphicFramePr>
+            <a:graphic xmlns:a="http://schemas.openxmlformats.org/drawingml/2006/main">
+              <a:graphicData uri="http://schemas.openxmlformats.org/drawingml/2006/picture">
+                <pic:pic xmlns:pic="http://schemas.openxmlformats.org/drawingml/2006/picture">
+                  <pic:nvPicPr>
+                    <pic:cNvPr id="0" name="Picture 1" descr="X:\Mike\Issue01.png"/>
+                    <pic:cNvPicPr>
+                      <a:picLocks noChangeAspect="1" noChangeArrowheads="1"/>
+                    </pic:cNvPicPr>
+                  </pic:nvPicPr>
+                  <pic:blipFill>
+                    <a:blip r:embed="rId24">
+                      <a:extLst>
+                        <a:ext uri="{28A0092B-C50C-407E-A947-70E740481C1C}">
+                          <a14:useLocalDpi xmlns:a14="http://schemas.microsoft.com/office/drawing/2010/main" val="0"/>
+                        </a:ext>
+                      </a:extLst>
+                    </a:blip>
+                    <a:srcRect/>
+                    <a:stretch>
+                      <a:fillRect/>
+                    </a:stretch>
+                  </pic:blipFill>
+                  <pic:spPr bwMode="auto">
+                    <a:xfrm>
+                      <a:off x="0" y="0"/>
+                      <a:ext cx="4592320" cy="2408555"/>
+                    </a:xfrm>
+                    <a:prstGeom prst="rect">
+                      <a:avLst/>
+                    </a:prstGeom>
+                    <a:noFill/>
+                    <a:ln>
+                      <a:noFill/>
+                    </a:ln>
+                  </pic:spPr>
+                </pic:pic>
+              </a:graphicData>
+            </a:graphic>
+          </wp:inline>
+        </w:drawing>
+      </w:r>
+    </w:p>
+    <w:p>
+      <w:pPr>
+        <w:pStyle w:val="Heading4"/>
+        <w:rPr>
+          <w:lang w:val="en-US"/>
+        </w:rPr>
+      </w:pPr>
+      <w:r>
+        <w:rPr>
+          <w:lang w:val="en-US"/>
+        </w:rPr>
+        <w:t>Cause</w:t>
+      </w:r>
+    </w:p>
+    <w:p>
+      <w:pPr>
+        <w:rPr>
+          <w:lang w:val="en-US"/>
+        </w:rPr>
+      </w:pPr>
+      <w:r>
+        <w:rPr>
+          <w:lang w:val="en-US"/>
+        </w:rPr>
+        <w:t xml:space="preserve">The Microsoft </w:t>
+      </w:r>
+      <w:proofErr w:type="spellStart"/>
+      <w:r>
+        <w:rPr>
+          <w:lang w:val="en-US"/>
+        </w:rPr>
+        <w:t>CertAdmin</w:t>
+      </w:r>
+      <w:proofErr w:type="spellEnd"/>
+      <w:r>
+        <w:rPr>
+          <w:lang w:val="en-US"/>
+        </w:rPr>
+        <w:t xml:space="preserve"> library is not present and registered.</w:t>
+      </w:r>
+    </w:p>
+    <w:p>
+      <w:pPr>
+        <w:pStyle w:val="Heading5"/>
+        <w:rPr>
+          <w:lang w:val="en-US"/>
+        </w:rPr>
+      </w:pPr>
+      <w:r>
+        <w:rPr>
+          <w:lang w:val="en-US"/>
+        </w:rPr>
+        <w:t>Resolution</w:t>
+      </w:r>
+    </w:p>
+    <w:p>
+      <w:pPr>
+        <w:rPr>
+          <w:lang w:val="en-US"/>
+        </w:rPr>
+      </w:pPr>
+      <w:r>
+        <w:rPr>
+          <w:lang w:val="en-US"/>
+        </w:rPr>
+        <w:t xml:space="preserve">Install the Windows RSAT (Remote Server Administration Toolkit - </w:t>
+      </w:r>
+      <w:r>
+        <w:rPr>
+          <w:lang w:val="en-US"/>
+        </w:rPr>
+        <w:t>KB2693643</w:t>
+      </w:r>
+      <w:r>
+        <w:rPr>
+          <w:lang w:val="en-US"/>
+        </w:rPr>
+        <w:t xml:space="preserve">) on the computer. This should also install the Certificate management tools, which will include this library. </w:t>
+      </w:r>
+    </w:p>
     <w:sectPr>
-      <w:headerReference w:type="default" r:id="rId24"/>
-      <w:footerReference w:type="default" r:id="rId25"/>
+      <w:headerReference w:type="default" r:id="rId25"/>
+      <w:footerReference w:type="default" r:id="rId26"/>
       <w:pgSz w:w="11906" w:h="16838"/>
       <w:pgMar w:top="1701" w:right="1134" w:bottom="1701" w:left="1134" w:header="708" w:footer="708" w:gutter="0"/>
       <w:cols w:space="708"/>
@@ -2889,7 +3230,7 @@
 </file>
 
 <file path=word/endnotes.xml><?xml version="1.0" encoding="utf-8"?>
-<w:endnotes xmlns:wpc="http://schemas.microsoft.com/office/word/2010/wordprocessingCanvas" xmlns:mc="http://schemas.openxmlformats.org/markup-compatibility/2006" xmlns:o="urn:schemas-microsoft-com:office:office" xmlns:r="http://schemas.openxmlformats.org/officeDocument/2006/relationships" xmlns:m="http://schemas.openxmlformats.org/officeDocument/2006/math" xmlns:v="urn:schemas-microsoft-com:vml" xmlns:wp14="http://schemas.microsoft.com/office/word/2010/wordprocessingDrawing" xmlns:wp="http://schemas.openxmlformats.org/drawingml/2006/wordprocessingDrawing" xmlns:w10="urn:schemas-microsoft-com:office:word" xmlns:w="http://schemas.openxmlformats.org/wordprocessingml/2006/main" xmlns:w14="http://schemas.microsoft.com/office/word/2010/wordml" xmlns:w15="http://schemas.microsoft.com/office/word/2012/wordml" xmlns:wpg="http://schemas.microsoft.com/office/word/2010/wordprocessingGroup" xmlns:wpi="http://schemas.microsoft.com/office/word/2010/wordprocessingInk" xmlns:wne="http://schemas.microsoft.com/office/word/2006/wordml" xmlns:wps="http://schemas.microsoft.com/office/word/2010/wordprocessingShape" mc:Ignorable="w14 w15 wp14">
+<w:endnotes xmlns:wpc="http://schemas.microsoft.com/office/word/2010/wordprocessingCanvas" xmlns:cx="http://schemas.microsoft.com/office/drawing/2014/chartex" xmlns:cx1="http://schemas.microsoft.com/office/drawing/2015/9/8/chartex" xmlns:mc="http://schemas.openxmlformats.org/markup-compatibility/2006" xmlns:o="urn:schemas-microsoft-com:office:office" xmlns:r="http://schemas.openxmlformats.org/officeDocument/2006/relationships" xmlns:m="http://schemas.openxmlformats.org/officeDocument/2006/math" xmlns:v="urn:schemas-microsoft-com:vml" xmlns:wp14="http://schemas.microsoft.com/office/word/2010/wordprocessingDrawing" xmlns:wp="http://schemas.openxmlformats.org/drawingml/2006/wordprocessingDrawing" xmlns:w10="urn:schemas-microsoft-com:office:word" xmlns:w="http://schemas.openxmlformats.org/wordprocessingml/2006/main" xmlns:w14="http://schemas.microsoft.com/office/word/2010/wordml" xmlns:w15="http://schemas.microsoft.com/office/word/2012/wordml" xmlns:w16se="http://schemas.microsoft.com/office/word/2015/wordml/symex" xmlns:wpg="http://schemas.microsoft.com/office/word/2010/wordprocessingGroup" xmlns:wpi="http://schemas.microsoft.com/office/word/2010/wordprocessingInk" xmlns:wne="http://schemas.microsoft.com/office/word/2006/wordml" xmlns:wps="http://schemas.microsoft.com/office/word/2010/wordprocessingShape" mc:Ignorable="w14 w15 w16se wp14">
   <w:endnote w:type="separator" w:id="-1">
     <w:p>
       <w:pPr>
@@ -2914,7 +3255,7 @@
 </file>
 
 <file path=word/footer1.xml><?xml version="1.0" encoding="utf-8"?>
-<w:ftr xmlns:wpc="http://schemas.microsoft.com/office/word/2010/wordprocessingCanvas" xmlns:mc="http://schemas.openxmlformats.org/markup-compatibility/2006" xmlns:o="urn:schemas-microsoft-com:office:office" xmlns:r="http://schemas.openxmlformats.org/officeDocument/2006/relationships" xmlns:m="http://schemas.openxmlformats.org/officeDocument/2006/math" xmlns:v="urn:schemas-microsoft-com:vml" xmlns:wp14="http://schemas.microsoft.com/office/word/2010/wordprocessingDrawing" xmlns:wp="http://schemas.openxmlformats.org/drawingml/2006/wordprocessingDrawing" xmlns:w10="urn:schemas-microsoft-com:office:word" xmlns:w="http://schemas.openxmlformats.org/wordprocessingml/2006/main" xmlns:w14="http://schemas.microsoft.com/office/word/2010/wordml" xmlns:w15="http://schemas.microsoft.com/office/word/2012/wordml" xmlns:wpg="http://schemas.microsoft.com/office/word/2010/wordprocessingGroup" xmlns:wpi="http://schemas.microsoft.com/office/word/2010/wordprocessingInk" xmlns:wne="http://schemas.microsoft.com/office/word/2006/wordml" xmlns:wps="http://schemas.microsoft.com/office/word/2010/wordprocessingShape" mc:Ignorable="w14 w15 wp14">
+<w:ftr xmlns:wpc="http://schemas.microsoft.com/office/word/2010/wordprocessingCanvas" xmlns:cx="http://schemas.microsoft.com/office/drawing/2014/chartex" xmlns:cx1="http://schemas.microsoft.com/office/drawing/2015/9/8/chartex" xmlns:mc="http://schemas.openxmlformats.org/markup-compatibility/2006" xmlns:o="urn:schemas-microsoft-com:office:office" xmlns:r="http://schemas.openxmlformats.org/officeDocument/2006/relationships" xmlns:m="http://schemas.openxmlformats.org/officeDocument/2006/math" xmlns:v="urn:schemas-microsoft-com:vml" xmlns:wp14="http://schemas.microsoft.com/office/word/2010/wordprocessingDrawing" xmlns:wp="http://schemas.openxmlformats.org/drawingml/2006/wordprocessingDrawing" xmlns:w10="urn:schemas-microsoft-com:office:word" xmlns:w="http://schemas.openxmlformats.org/wordprocessingml/2006/main" xmlns:w14="http://schemas.microsoft.com/office/word/2010/wordml" xmlns:w15="http://schemas.microsoft.com/office/word/2012/wordml" xmlns:w16se="http://schemas.microsoft.com/office/word/2015/wordml/symex" xmlns:wpg="http://schemas.microsoft.com/office/word/2010/wordprocessingGroup" xmlns:wpi="http://schemas.microsoft.com/office/word/2010/wordprocessingInk" xmlns:wne="http://schemas.microsoft.com/office/word/2006/wordml" xmlns:wps="http://schemas.microsoft.com/office/word/2010/wordprocessingShape" mc:Ignorable="w14 w15 w16se wp14">
   <w:sdt>
     <w:sdtPr>
       <w:id w:val="-1909224625"/>
@@ -2950,7 +3291,7 @@
           <w:rPr>
             <w:noProof/>
           </w:rPr>
-          <w:t>2</w:t>
+          <w:t>9</w:t>
         </w:r>
         <w:r>
           <w:rPr>
@@ -3006,7 +3347,7 @@
 </file>
 
 <file path=word/footnotes.xml><?xml version="1.0" encoding="utf-8"?>
-<w:footnotes xmlns:wpc="http://schemas.microsoft.com/office/word/2010/wordprocessingCanvas" xmlns:mc="http://schemas.openxmlformats.org/markup-compatibility/2006" xmlns:o="urn:schemas-microsoft-com:office:office" xmlns:r="http://schemas.openxmlformats.org/officeDocument/2006/relationships" xmlns:m="http://schemas.openxmlformats.org/officeDocument/2006/math" xmlns:v="urn:schemas-microsoft-com:vml" xmlns:wp14="http://schemas.microsoft.com/office/word/2010/wordprocessingDrawing" xmlns:wp="http://schemas.openxmlformats.org/drawingml/2006/wordprocessingDrawing" xmlns:w10="urn:schemas-microsoft-com:office:word" xmlns:w="http://schemas.openxmlformats.org/wordprocessingml/2006/main" xmlns:w14="http://schemas.microsoft.com/office/word/2010/wordml" xmlns:w15="http://schemas.microsoft.com/office/word/2012/wordml" xmlns:wpg="http://schemas.microsoft.com/office/word/2010/wordprocessingGroup" xmlns:wpi="http://schemas.microsoft.com/office/word/2010/wordprocessingInk" xmlns:wne="http://schemas.microsoft.com/office/word/2006/wordml" xmlns:wps="http://schemas.microsoft.com/office/word/2010/wordprocessingShape" mc:Ignorable="w14 w15 wp14">
+<w:footnotes xmlns:wpc="http://schemas.microsoft.com/office/word/2010/wordprocessingCanvas" xmlns:cx="http://schemas.microsoft.com/office/drawing/2014/chartex" xmlns:cx1="http://schemas.microsoft.com/office/drawing/2015/9/8/chartex" xmlns:mc="http://schemas.openxmlformats.org/markup-compatibility/2006" xmlns:o="urn:schemas-microsoft-com:office:office" xmlns:r="http://schemas.openxmlformats.org/officeDocument/2006/relationships" xmlns:m="http://schemas.openxmlformats.org/officeDocument/2006/math" xmlns:v="urn:schemas-microsoft-com:vml" xmlns:wp14="http://schemas.microsoft.com/office/word/2010/wordprocessingDrawing" xmlns:wp="http://schemas.openxmlformats.org/drawingml/2006/wordprocessingDrawing" xmlns:w10="urn:schemas-microsoft-com:office:word" xmlns:w="http://schemas.openxmlformats.org/wordprocessingml/2006/main" xmlns:w14="http://schemas.microsoft.com/office/word/2010/wordml" xmlns:w15="http://schemas.microsoft.com/office/word/2012/wordml" xmlns:w16se="http://schemas.microsoft.com/office/word/2015/wordml/symex" xmlns:wpg="http://schemas.microsoft.com/office/word/2010/wordprocessingGroup" xmlns:wpi="http://schemas.microsoft.com/office/word/2010/wordprocessingInk" xmlns:wne="http://schemas.microsoft.com/office/word/2006/wordml" xmlns:wps="http://schemas.microsoft.com/office/word/2010/wordprocessingShape" mc:Ignorable="w14 w15 w16se wp14">
   <w:footnote w:type="separator" w:id="-1">
     <w:p>
       <w:pPr>
@@ -3031,7 +3372,7 @@
 </file>
 
 <file path=word/header1.xml><?xml version="1.0" encoding="utf-8"?>
-<w:hdr xmlns:wpc="http://schemas.microsoft.com/office/word/2010/wordprocessingCanvas" xmlns:mc="http://schemas.openxmlformats.org/markup-compatibility/2006" xmlns:o="urn:schemas-microsoft-com:office:office" xmlns:r="http://schemas.openxmlformats.org/officeDocument/2006/relationships" xmlns:m="http://schemas.openxmlformats.org/officeDocument/2006/math" xmlns:v="urn:schemas-microsoft-com:vml" xmlns:wp14="http://schemas.microsoft.com/office/word/2010/wordprocessingDrawing" xmlns:wp="http://schemas.openxmlformats.org/drawingml/2006/wordprocessingDrawing" xmlns:w10="urn:schemas-microsoft-com:office:word" xmlns:w="http://schemas.openxmlformats.org/wordprocessingml/2006/main" xmlns:w14="http://schemas.microsoft.com/office/word/2010/wordml" xmlns:w15="http://schemas.microsoft.com/office/word/2012/wordml" xmlns:wpg="http://schemas.microsoft.com/office/word/2010/wordprocessingGroup" xmlns:wpi="http://schemas.microsoft.com/office/word/2010/wordprocessingInk" xmlns:wne="http://schemas.microsoft.com/office/word/2006/wordml" xmlns:wps="http://schemas.microsoft.com/office/word/2010/wordprocessingShape" mc:Ignorable="w14 w15 wp14">
+<w:hdr xmlns:wpc="http://schemas.microsoft.com/office/word/2010/wordprocessingCanvas" xmlns:cx="http://schemas.microsoft.com/office/drawing/2014/chartex" xmlns:cx1="http://schemas.microsoft.com/office/drawing/2015/9/8/chartex" xmlns:mc="http://schemas.openxmlformats.org/markup-compatibility/2006" xmlns:o="urn:schemas-microsoft-com:office:office" xmlns:r="http://schemas.openxmlformats.org/officeDocument/2006/relationships" xmlns:m="http://schemas.openxmlformats.org/officeDocument/2006/math" xmlns:v="urn:schemas-microsoft-com:vml" xmlns:wp14="http://schemas.microsoft.com/office/word/2010/wordprocessingDrawing" xmlns:wp="http://schemas.openxmlformats.org/drawingml/2006/wordprocessingDrawing" xmlns:w10="urn:schemas-microsoft-com:office:word" xmlns:w="http://schemas.openxmlformats.org/wordprocessingml/2006/main" xmlns:w14="http://schemas.microsoft.com/office/word/2010/wordml" xmlns:w15="http://schemas.microsoft.com/office/word/2012/wordml" xmlns:w16se="http://schemas.microsoft.com/office/word/2015/wordml/symex" xmlns:wpg="http://schemas.microsoft.com/office/word/2010/wordprocessingGroup" xmlns:wpi="http://schemas.microsoft.com/office/word/2010/wordprocessingInk" xmlns:wne="http://schemas.microsoft.com/office/word/2006/wordml" xmlns:wps="http://schemas.microsoft.com/office/word/2010/wordprocessingShape" mc:Ignorable="w14 w15 w16se wp14">
   <w:p>
     <w:pPr>
       <w:pStyle w:val="Header"/>
@@ -3062,7 +3403,7 @@
 </file>
 
 <file path=word/numbering.xml><?xml version="1.0" encoding="utf-8"?>
-<w:numbering xmlns:wpc="http://schemas.microsoft.com/office/word/2010/wordprocessingCanvas" xmlns:mc="http://schemas.openxmlformats.org/markup-compatibility/2006" xmlns:o="urn:schemas-microsoft-com:office:office" xmlns:r="http://schemas.openxmlformats.org/officeDocument/2006/relationships" xmlns:m="http://schemas.openxmlformats.org/officeDocument/2006/math" xmlns:v="urn:schemas-microsoft-com:vml" xmlns:wp14="http://schemas.microsoft.com/office/word/2010/wordprocessingDrawing" xmlns:wp="http://schemas.openxmlformats.org/drawingml/2006/wordprocessingDrawing" xmlns:w10="urn:schemas-microsoft-com:office:word" xmlns:w="http://schemas.openxmlformats.org/wordprocessingml/2006/main" xmlns:w14="http://schemas.microsoft.com/office/word/2010/wordml" xmlns:w15="http://schemas.microsoft.com/office/word/2012/wordml" xmlns:wpg="http://schemas.microsoft.com/office/word/2010/wordprocessingGroup" xmlns:wpi="http://schemas.microsoft.com/office/word/2010/wordprocessingInk" xmlns:wne="http://schemas.microsoft.com/office/word/2006/wordml" xmlns:wps="http://schemas.microsoft.com/office/word/2010/wordprocessingShape" mc:Ignorable="w14 w15 wp14">
+<w:numbering xmlns:wpc="http://schemas.microsoft.com/office/word/2010/wordprocessingCanvas" xmlns:cx="http://schemas.microsoft.com/office/drawing/2014/chartex" xmlns:cx1="http://schemas.microsoft.com/office/drawing/2015/9/8/chartex" xmlns:mc="http://schemas.openxmlformats.org/markup-compatibility/2006" xmlns:o="urn:schemas-microsoft-com:office:office" xmlns:r="http://schemas.openxmlformats.org/officeDocument/2006/relationships" xmlns:m="http://schemas.openxmlformats.org/officeDocument/2006/math" xmlns:v="urn:schemas-microsoft-com:vml" xmlns:wp14="http://schemas.microsoft.com/office/word/2010/wordprocessingDrawing" xmlns:wp="http://schemas.openxmlformats.org/drawingml/2006/wordprocessingDrawing" xmlns:w10="urn:schemas-microsoft-com:office:word" xmlns:w="http://schemas.openxmlformats.org/wordprocessingml/2006/main" xmlns:w14="http://schemas.microsoft.com/office/word/2010/wordml" xmlns:w15="http://schemas.microsoft.com/office/word/2012/wordml" xmlns:w16se="http://schemas.microsoft.com/office/word/2015/wordml/symex" xmlns:wpg="http://schemas.microsoft.com/office/word/2010/wordprocessingGroup" xmlns:wpi="http://schemas.microsoft.com/office/word/2010/wordprocessingInk" xmlns:wne="http://schemas.microsoft.com/office/word/2006/wordml" xmlns:wps="http://schemas.microsoft.com/office/word/2010/wordprocessingShape" mc:Ignorable="w14 w15 w16se wp14">
   <w:abstractNum w:abstractNumId="0" w15:restartNumberingAfterBreak="0">
     <w:nsid w:val="00B71029"/>
     <w:multiLevelType w:val="hybridMultilevel"/>
@@ -3299,7 +3640,7 @@
 </file>
 
 <file path=word/styles.xml><?xml version="1.0" encoding="utf-8"?>
-<w:styles xmlns:mc="http://schemas.openxmlformats.org/markup-compatibility/2006" xmlns:r="http://schemas.openxmlformats.org/officeDocument/2006/relationships" xmlns:w="http://schemas.openxmlformats.org/wordprocessingml/2006/main" xmlns:w14="http://schemas.microsoft.com/office/word/2010/wordml" xmlns:w15="http://schemas.microsoft.com/office/word/2012/wordml" mc:Ignorable="w14 w15">
+<w:styles xmlns:mc="http://schemas.openxmlformats.org/markup-compatibility/2006" xmlns:r="http://schemas.openxmlformats.org/officeDocument/2006/relationships" xmlns:w="http://schemas.openxmlformats.org/wordprocessingml/2006/main" xmlns:w14="http://schemas.microsoft.com/office/word/2010/wordml" xmlns:w15="http://schemas.microsoft.com/office/word/2012/wordml" xmlns:w16se="http://schemas.microsoft.com/office/word/2015/wordml/symex" mc:Ignorable="w14 w15 w16se">
   <w:docDefaults>
     <w:rPrDefault>
       <w:rPr>
@@ -3757,6 +4098,48 @@
       <w:szCs w:val="24"/>
     </w:rPr>
   </w:style>
+  <w:style w:type="paragraph" w:styleId="Heading4">
+    <w:name w:val="heading 4"/>
+    <w:basedOn w:val="Normal"/>
+    <w:next w:val="Normal"/>
+    <w:link w:val="Heading4Char"/>
+    <w:uiPriority w:val="9"/>
+    <w:unhideWhenUsed/>
+    <w:qFormat/>
+    <w:rsid w:val="00122766"/>
+    <w:pPr>
+      <w:keepNext/>
+      <w:keepLines/>
+      <w:spacing w:before="40" w:after="0"/>
+      <w:outlineLvl w:val="3"/>
+    </w:pPr>
+    <w:rPr>
+      <w:rFonts w:asciiTheme="majorHAnsi" w:eastAsiaTheme="majorEastAsia" w:hAnsiTheme="majorHAnsi" w:cstheme="majorBidi"/>
+      <w:i/>
+      <w:iCs/>
+      <w:color w:val="2E74B5" w:themeColor="accent1" w:themeShade="BF"/>
+    </w:rPr>
+  </w:style>
+  <w:style w:type="paragraph" w:styleId="Heading5">
+    <w:name w:val="heading 5"/>
+    <w:basedOn w:val="Normal"/>
+    <w:next w:val="Normal"/>
+    <w:link w:val="Heading5Char"/>
+    <w:uiPriority w:val="9"/>
+    <w:unhideWhenUsed/>
+    <w:qFormat/>
+    <w:rsid w:val="00122766"/>
+    <w:pPr>
+      <w:keepNext/>
+      <w:keepLines/>
+      <w:spacing w:before="40" w:after="0"/>
+      <w:outlineLvl w:val="4"/>
+    </w:pPr>
+    <w:rPr>
+      <w:rFonts w:asciiTheme="majorHAnsi" w:eastAsiaTheme="majorEastAsia" w:hAnsiTheme="majorHAnsi" w:cstheme="majorBidi"/>
+      <w:color w:val="2E74B5" w:themeColor="accent1" w:themeShade="BF"/>
+    </w:rPr>
+  </w:style>
   <w:style w:type="character" w:default="1" w:styleId="DefaultParagraphFont">
     <w:name w:val="Default Paragraph Font"/>
     <w:uiPriority w:val="1"/>
@@ -3983,6 +4366,30 @@
       <w:kern w:val="28"/>
       <w:sz w:val="56"/>
       <w:szCs w:val="56"/>
+    </w:rPr>
+  </w:style>
+  <w:style w:type="character" w:customStyle="1" w:styleId="Heading4Char">
+    <w:name w:val="Heading 4 Char"/>
+    <w:basedOn w:val="DefaultParagraphFont"/>
+    <w:link w:val="Heading4"/>
+    <w:uiPriority w:val="9"/>
+    <w:rsid w:val="00122766"/>
+    <w:rPr>
+      <w:rFonts w:asciiTheme="majorHAnsi" w:eastAsiaTheme="majorEastAsia" w:hAnsiTheme="majorHAnsi" w:cstheme="majorBidi"/>
+      <w:i/>
+      <w:iCs/>
+      <w:color w:val="2E74B5" w:themeColor="accent1" w:themeShade="BF"/>
+    </w:rPr>
+  </w:style>
+  <w:style w:type="character" w:customStyle="1" w:styleId="Heading5Char">
+    <w:name w:val="Heading 5 Char"/>
+    <w:basedOn w:val="DefaultParagraphFont"/>
+    <w:link w:val="Heading5"/>
+    <w:uiPriority w:val="9"/>
+    <w:rsid w:val="00122766"/>
+    <w:rPr>
+      <w:rFonts w:asciiTheme="majorHAnsi" w:eastAsiaTheme="majorEastAsia" w:hAnsiTheme="majorHAnsi" w:cstheme="majorBidi"/>
+      <w:color w:val="2E74B5" w:themeColor="accent1" w:themeShade="BF"/>
     </w:rPr>
   </w:style>
 </w:styles>
@@ -4254,7 +4661,7 @@
 </file>
 
 <file path=customXml/itemProps1.xml><?xml version="1.0" encoding="utf-8"?>
-<ds:datastoreItem xmlns:ds="http://schemas.openxmlformats.org/officeDocument/2006/customXml" ds:itemID="{9F1BB1E6-5A9B-46C6-8097-003CD28BAC0E}">
+<ds:datastoreItem xmlns:ds="http://schemas.openxmlformats.org/officeDocument/2006/customXml" ds:itemID="{63B5AB39-0F65-4F6E-90F2-5E499000257A}">
   <ds:schemaRefs>
     <ds:schemaRef ds:uri="http://schemas.openxmlformats.org/officeDocument/2006/bibliography"/>
   </ds:schemaRefs>

</xml_diff>